<commit_message>
EDIT: add system call check
</commit_message>
<xml_diff>
--- a/lab2/report/report.docx
+++ b/lab2/report/report.docx
@@ -62,11 +62,11 @@
                   <wp:effectExtent l="0" t="0" r="0" b="0"/>
                   <wp:wrapTight wrapText="bothSides">
                     <wp:wrapPolygon edited="0">
-                      <wp:start x="-916" y="0"/>
-                      <wp:lineTo x="-916" y="20965"/>
-                      <wp:lineTo x="21858" y="20965"/>
-                      <wp:lineTo x="21858" y="0"/>
-                      <wp:lineTo x="-916" y="0"/>
+                      <wp:start x="-1034" y="0"/>
+                      <wp:lineTo x="-1034" y="20836"/>
+                      <wp:lineTo x="21847" y="20836"/>
+                      <wp:lineTo x="21847" y="0"/>
+                      <wp:lineTo x="-1034" y="0"/>
                     </wp:wrapPolygon>
                   </wp:wrapTight>
                   <wp:docPr id="1" name="Рисунок 2" descr="Gerb-BMSTU_01"/>
@@ -1425,6 +1425,7 @@
                 <w:szCs w:val="28"/>
                 <w:lang w:eastAsia="ru-RU"/>
               </w:rPr>
+              <w:t>Н.Ю. Рязанова</w:t>
             </w:r>
           </w:p>
         </w:tc>
@@ -1935,11 +1936,72 @@
           <w:sz w:val="28"/>
           <w:szCs w:val="28"/>
         </w:rPr>
+      </w:r>
+    </w:p>
+    <w:p>
+      <w:pPr>
+        <w:pStyle w:val="Normal"/>
+        <w:rPr>
+          <w:sz w:val="28"/>
+          <w:szCs w:val="28"/>
+        </w:rPr>
+      </w:pPr>
+      <w:r>
+        <w:rPr>
+          <w:sz w:val="28"/>
+          <w:szCs w:val="28"/>
+        </w:rPr>
+        <w:drawing>
+          <wp:anchor behindDoc="0" distT="0" distB="0" distL="0" distR="0" simplePos="0" locked="0" layoutInCell="1" allowOverlap="1" relativeHeight="7">
+            <wp:simplePos x="0" y="0"/>
+            <wp:positionH relativeFrom="column">
+              <wp:posOffset>0</wp:posOffset>
+            </wp:positionH>
+            <wp:positionV relativeFrom="paragraph">
+              <wp:posOffset>6172835</wp:posOffset>
+            </wp:positionV>
+            <wp:extent cx="6120130" cy="876300"/>
+            <wp:effectExtent l="0" t="0" r="0" b="0"/>
+            <wp:wrapTopAndBottom/>
+            <wp:docPr id="5" name="Изображение16" descr=""/>
+            <wp:cNvGraphicFramePr>
+              <a:graphicFrameLocks xmlns:a="http://schemas.openxmlformats.org/drawingml/2006/main" noChangeAspect="1"/>
+            </wp:cNvGraphicFramePr>
+            <a:graphic xmlns:a="http://schemas.openxmlformats.org/drawingml/2006/main">
+              <a:graphicData uri="http://schemas.openxmlformats.org/drawingml/2006/picture">
+                <pic:pic xmlns:pic="http://schemas.openxmlformats.org/drawingml/2006/picture">
+                  <pic:nvPicPr>
+                    <pic:cNvPr id="5" name="Изображение16" descr=""/>
+                    <pic:cNvPicPr>
+                      <a:picLocks noChangeAspect="1" noChangeArrowheads="1"/>
+                    </pic:cNvPicPr>
+                  </pic:nvPicPr>
+                  <pic:blipFill>
+                    <a:blip r:embed="rId6"/>
+                    <a:srcRect l="0" t="12750" r="0" b="0"/>
+                    <a:stretch>
+                      <a:fillRect/>
+                    </a:stretch>
+                  </pic:blipFill>
+                  <pic:spPr bwMode="auto">
+                    <a:xfrm>
+                      <a:off x="0" y="0"/>
+                      <a:ext cx="6120130" cy="876300"/>
+                    </a:xfrm>
+                    <a:prstGeom prst="rect">
+                      <a:avLst/>
+                    </a:prstGeom>
+                  </pic:spPr>
+                </pic:pic>
+              </a:graphicData>
+            </a:graphic>
+          </wp:anchor>
+        </w:drawing>
         <w:drawing>
           <wp:anchor behindDoc="0" distT="0" distB="0" distL="0" distR="0" simplePos="0" locked="0" layoutInCell="1" allowOverlap="1" relativeHeight="6">
             <wp:simplePos x="0" y="0"/>
             <wp:positionH relativeFrom="column">
-              <wp:align>center</wp:align>
+              <wp:align>left</wp:align>
             </wp:positionH>
             <wp:positionV relativeFrom="paragraph">
               <wp:posOffset>635</wp:posOffset>
@@ -1947,7 +2009,7 @@
             <wp:extent cx="6120130" cy="6172835"/>
             <wp:effectExtent l="0" t="0" r="0" b="0"/>
             <wp:wrapTopAndBottom/>
-            <wp:docPr id="5" name="Изображение4" descr=""/>
+            <wp:docPr id="6" name="Изображение4" descr=""/>
             <wp:cNvGraphicFramePr>
               <a:graphicFrameLocks xmlns:a="http://schemas.openxmlformats.org/drawingml/2006/main" noChangeAspect="1"/>
             </wp:cNvGraphicFramePr>
@@ -1955,13 +2017,13 @@
               <a:graphicData uri="http://schemas.openxmlformats.org/drawingml/2006/picture">
                 <pic:pic xmlns:pic="http://schemas.openxmlformats.org/drawingml/2006/picture">
                   <pic:nvPicPr>
-                    <pic:cNvPr id="5" name="Изображение4" descr=""/>
+                    <pic:cNvPr id="6" name="Изображение4" descr=""/>
                     <pic:cNvPicPr>
                       <a:picLocks noChangeAspect="1" noChangeArrowheads="1"/>
                     </pic:cNvPicPr>
                   </pic:nvPicPr>
                   <pic:blipFill>
-                    <a:blip r:embed="rId6"/>
+                    <a:blip r:embed="rId7"/>
                     <a:stretch>
                       <a:fillRect/>
                     </a:stretch>
@@ -1991,6 +2053,75 @@
         </w:rPr>
       </w:pPr>
       <w:r>
+        <w:rPr/>
+      </w:r>
+    </w:p>
+    <w:p>
+      <w:pPr>
+        <w:pStyle w:val="Normal"/>
+        <w:rPr>
+          <w:sz w:val="28"/>
+          <w:szCs w:val="28"/>
+        </w:rPr>
+      </w:pPr>
+      <w:r>
+        <w:rPr/>
+      </w:r>
+    </w:p>
+    <w:p>
+      <w:pPr>
+        <w:pStyle w:val="Normal"/>
+        <w:rPr>
+          <w:sz w:val="28"/>
+          <w:szCs w:val="28"/>
+        </w:rPr>
+      </w:pPr>
+      <w:r>
+        <w:rPr/>
+      </w:r>
+    </w:p>
+    <w:p>
+      <w:pPr>
+        <w:pStyle w:val="Normal"/>
+        <w:rPr>
+          <w:sz w:val="28"/>
+          <w:szCs w:val="28"/>
+        </w:rPr>
+      </w:pPr>
+      <w:r>
+        <w:rPr/>
+      </w:r>
+    </w:p>
+    <w:p>
+      <w:pPr>
+        <w:pStyle w:val="Normal"/>
+        <w:rPr>
+          <w:sz w:val="28"/>
+          <w:szCs w:val="28"/>
+        </w:rPr>
+      </w:pPr>
+      <w:r>
+        <w:rPr/>
+      </w:r>
+    </w:p>
+    <w:p>
+      <w:pPr>
+        <w:pStyle w:val="Normal"/>
+        <w:rPr>
+          <w:sz w:val="28"/>
+          <w:szCs w:val="28"/>
+        </w:rPr>
+      </w:pPr>
+      <w:r>
+        <w:rPr/>
+      </w:r>
+    </w:p>
+    <w:p>
+      <w:pPr>
+        <w:pStyle w:val="Normal"/>
+        <w:rPr/>
+      </w:pPr>
+      <w:r>
         <w:rPr>
           <w:sz w:val="28"/>
           <w:szCs w:val="28"/>
@@ -2007,12 +2138,24 @@
         </w:rPr>
       </w:pPr>
       <w:r>
+        <w:rPr/>
+      </w:r>
+    </w:p>
+    <w:p>
+      <w:pPr>
+        <w:pStyle w:val="Normal"/>
+        <w:rPr>
+          <w:sz w:val="28"/>
+          <w:szCs w:val="28"/>
+        </w:rPr>
+      </w:pPr>
+      <w:r>
         <w:rPr>
           <w:sz w:val="28"/>
           <w:szCs w:val="28"/>
         </w:rPr>
         <w:drawing>
-          <wp:anchor behindDoc="0" distT="0" distB="0" distL="0" distR="0" simplePos="0" locked="0" layoutInCell="1" allowOverlap="1" relativeHeight="7">
+          <wp:anchor behindDoc="0" distT="0" distB="0" distL="0" distR="0" simplePos="0" locked="0" layoutInCell="1" allowOverlap="1" relativeHeight="8">
             <wp:simplePos x="0" y="0"/>
             <wp:positionH relativeFrom="column">
               <wp:align>center</wp:align>
@@ -2020,10 +2163,10 @@
             <wp:positionV relativeFrom="paragraph">
               <wp:posOffset>635</wp:posOffset>
             </wp:positionV>
-            <wp:extent cx="6120130" cy="1018540"/>
+            <wp:extent cx="6120130" cy="796925"/>
             <wp:effectExtent l="0" t="0" r="0" b="0"/>
-            <wp:wrapTopAndBottom/>
-            <wp:docPr id="6" name="Изображение5" descr=""/>
+            <wp:wrapSquare wrapText="largest"/>
+            <wp:docPr id="7" name="Изображение5" descr=""/>
             <wp:cNvGraphicFramePr>
               <a:graphicFrameLocks xmlns:a="http://schemas.openxmlformats.org/drawingml/2006/main" noChangeAspect="1"/>
             </wp:cNvGraphicFramePr>
@@ -2031,115 +2174,7 @@
               <a:graphicData uri="http://schemas.openxmlformats.org/drawingml/2006/picture">
                 <pic:pic xmlns:pic="http://schemas.openxmlformats.org/drawingml/2006/picture">
                   <pic:nvPicPr>
-                    <pic:cNvPr id="6" name="Изображение5" descr=""/>
-                    <pic:cNvPicPr>
-                      <a:picLocks noChangeAspect="1" noChangeArrowheads="1"/>
-                    </pic:cNvPicPr>
-                  </pic:nvPicPr>
-                  <pic:blipFill>
-                    <a:blip r:embed="rId7"/>
-                    <a:stretch>
-                      <a:fillRect/>
-                    </a:stretch>
-                  </pic:blipFill>
-                  <pic:spPr bwMode="auto">
-                    <a:xfrm>
-                      <a:off x="0" y="0"/>
-                      <a:ext cx="6120130" cy="1018540"/>
-                    </a:xfrm>
-                    <a:prstGeom prst="rect">
-                      <a:avLst/>
-                    </a:prstGeom>
-                  </pic:spPr>
-                </pic:pic>
-              </a:graphicData>
-            </a:graphic>
-          </wp:anchor>
-        </w:drawing>
-      </w:r>
-    </w:p>
-    <w:p>
-      <w:pPr>
-        <w:pStyle w:val="Normal"/>
-        <w:rPr>
-          <w:sz w:val="28"/>
-          <w:szCs w:val="28"/>
-        </w:rPr>
-      </w:pPr>
-      <w:r>
-        <w:rPr>
-          <w:sz w:val="28"/>
-          <w:szCs w:val="28"/>
-        </w:rPr>
-      </w:r>
-      <w:r>
-        <w:br w:type="page"/>
-      </w:r>
-    </w:p>
-    <w:p>
-      <w:pPr>
-        <w:pStyle w:val="Style19"/>
-        <w:rPr/>
-      </w:pPr>
-      <w:r>
-        <w:rPr/>
-        <w:t xml:space="preserve">Задание </w:t>
-      </w:r>
-      <w:r>
-        <w:rPr/>
-        <w:t>3</w:t>
-      </w:r>
-    </w:p>
-    <w:p>
-      <w:pPr>
-        <w:pStyle w:val="Normal"/>
-        <w:rPr>
-          <w:sz w:val="28"/>
-          <w:szCs w:val="28"/>
-        </w:rPr>
-      </w:pPr>
-      <w:r>
-        <w:rPr>
-          <w:sz w:val="28"/>
-          <w:szCs w:val="28"/>
-        </w:rPr>
-        <w:t>Код программы:</w:t>
-      </w:r>
-    </w:p>
-    <w:p>
-      <w:pPr>
-        <w:pStyle w:val="Normal"/>
-        <w:rPr>
-          <w:sz w:val="28"/>
-          <w:szCs w:val="28"/>
-        </w:rPr>
-      </w:pPr>
-      <w:r>
-        <w:rPr>
-          <w:sz w:val="28"/>
-          <w:szCs w:val="28"/>
-        </w:rPr>
-        <w:drawing>
-          <wp:anchor behindDoc="0" distT="0" distB="0" distL="0" distR="0" simplePos="0" locked="0" layoutInCell="1" allowOverlap="1" relativeHeight="8">
-            <wp:simplePos x="0" y="0"/>
-            <wp:positionH relativeFrom="column">
-              <wp:posOffset>22860</wp:posOffset>
-            </wp:positionH>
-            <wp:positionV relativeFrom="paragraph">
-              <wp:posOffset>635</wp:posOffset>
-            </wp:positionV>
-            <wp:extent cx="5677535" cy="6474460"/>
-            <wp:effectExtent l="0" t="0" r="0" b="0"/>
-            <wp:wrapTopAndBottom/>
-            <wp:docPr id="7" name="Изображение6" descr=""/>
-            <wp:cNvGraphicFramePr>
-              <a:graphicFrameLocks xmlns:a="http://schemas.openxmlformats.org/drawingml/2006/main" noChangeAspect="1"/>
-            </wp:cNvGraphicFramePr>
-            <a:graphic xmlns:a="http://schemas.openxmlformats.org/drawingml/2006/main">
-              <a:graphicData uri="http://schemas.openxmlformats.org/drawingml/2006/picture">
-                <pic:pic xmlns:pic="http://schemas.openxmlformats.org/drawingml/2006/picture">
-                  <pic:nvPicPr>
-                    <pic:cNvPr id="7" name="Изображение6" descr=""/>
+                    <pic:cNvPr id="7" name="Изображение5" descr=""/>
                     <pic:cNvPicPr>
                       <a:picLocks noChangeAspect="1" noChangeArrowheads="1"/>
                     </pic:cNvPicPr>
@@ -2153,7 +2188,7 @@
                   <pic:spPr bwMode="auto">
                     <a:xfrm>
                       <a:off x="0" y="0"/>
-                      <a:ext cx="5677535" cy="6474460"/>
+                      <a:ext cx="6120130" cy="796925"/>
                     </a:xfrm>
                     <a:prstGeom prst="rect">
                       <a:avLst/>
@@ -2179,7 +2214,35 @@
           <w:sz w:val="28"/>
           <w:szCs w:val="28"/>
         </w:rPr>
-        <w:t>Пример работы:</w:t>
+      </w:r>
+      <w:r>
+        <w:br w:type="page"/>
+      </w:r>
+    </w:p>
+    <w:p>
+      <w:pPr>
+        <w:pStyle w:val="Style19"/>
+        <w:rPr/>
+      </w:pPr>
+      <w:r>
+        <w:rPr/>
+        <w:t>Задание 3</w:t>
+      </w:r>
+    </w:p>
+    <w:p>
+      <w:pPr>
+        <w:pStyle w:val="Normal"/>
+        <w:rPr>
+          <w:sz w:val="28"/>
+          <w:szCs w:val="28"/>
+        </w:rPr>
+      </w:pPr>
+      <w:r>
+        <w:rPr>
+          <w:sz w:val="28"/>
+          <w:szCs w:val="28"/>
+        </w:rPr>
+        <w:t>Код программы:</w:t>
       </w:r>
     </w:p>
     <w:p>
@@ -2204,10 +2267,10 @@
             <wp:positionV relativeFrom="paragraph">
               <wp:posOffset>635</wp:posOffset>
             </wp:positionV>
-            <wp:extent cx="6120130" cy="1198880"/>
+            <wp:extent cx="6120130" cy="5492115"/>
             <wp:effectExtent l="0" t="0" r="0" b="0"/>
-            <wp:wrapSquare wrapText="largest"/>
-            <wp:docPr id="8" name="Изображение7" descr=""/>
+            <wp:wrapTopAndBottom/>
+            <wp:docPr id="8" name="Изображение6" descr=""/>
             <wp:cNvGraphicFramePr>
               <a:graphicFrameLocks xmlns:a="http://schemas.openxmlformats.org/drawingml/2006/main" noChangeAspect="1"/>
             </wp:cNvGraphicFramePr>
@@ -2215,7 +2278,7 @@
               <a:graphicData uri="http://schemas.openxmlformats.org/drawingml/2006/picture">
                 <pic:pic xmlns:pic="http://schemas.openxmlformats.org/drawingml/2006/picture">
                   <pic:nvPicPr>
-                    <pic:cNvPr id="8" name="Изображение7" descr=""/>
+                    <pic:cNvPr id="8" name="Изображение6" descr=""/>
                     <pic:cNvPicPr>
                       <a:picLocks noChangeAspect="1" noChangeArrowheads="1"/>
                     </pic:cNvPicPr>
@@ -2229,7 +2292,7 @@
                   <pic:spPr bwMode="auto">
                     <a:xfrm>
                       <a:off x="0" y="0"/>
-                      <a:ext cx="6120130" cy="1198880"/>
+                      <a:ext cx="6120130" cy="5492115"/>
                     </a:xfrm>
                     <a:prstGeom prst="rect">
                       <a:avLst/>
@@ -2240,82 +2303,19 @@
             </a:graphic>
           </wp:anchor>
         </w:drawing>
-      </w:r>
-    </w:p>
-    <w:p>
-      <w:pPr>
-        <w:pStyle w:val="Normal"/>
-        <w:rPr>
-          <w:sz w:val="28"/>
-          <w:szCs w:val="28"/>
-        </w:rPr>
-      </w:pPr>
-      <w:r>
-        <w:rPr>
-          <w:sz w:val="28"/>
-          <w:szCs w:val="28"/>
-        </w:rPr>
-      </w:r>
-      <w:r>
-        <w:br w:type="page"/>
-      </w:r>
-    </w:p>
-    <w:p>
-      <w:pPr>
-        <w:pStyle w:val="Style19"/>
-        <w:rPr/>
-      </w:pPr>
-      <w:r>
-        <w:rPr/>
-        <w:t xml:space="preserve">Задание </w:t>
-      </w:r>
-      <w:r>
-        <w:rPr/>
-        <w:t>4</w:t>
-      </w:r>
-    </w:p>
-    <w:p>
-      <w:pPr>
-        <w:pStyle w:val="Normal"/>
-        <w:rPr>
-          <w:sz w:val="28"/>
-          <w:szCs w:val="28"/>
-        </w:rPr>
-      </w:pPr>
-      <w:r>
-        <w:rPr>
-          <w:sz w:val="28"/>
-          <w:szCs w:val="28"/>
-        </w:rPr>
-        <w:t>Код программы:</w:t>
-      </w:r>
-    </w:p>
-    <w:p>
-      <w:pPr>
-        <w:pStyle w:val="Normal"/>
-        <w:rPr>
-          <w:sz w:val="28"/>
-          <w:szCs w:val="28"/>
-        </w:rPr>
-      </w:pPr>
-      <w:r>
-        <w:rPr>
-          <w:sz w:val="28"/>
-          <w:szCs w:val="28"/>
-        </w:rPr>
         <w:drawing>
           <wp:anchor behindDoc="0" distT="0" distB="0" distL="0" distR="0" simplePos="0" locked="0" layoutInCell="1" allowOverlap="1" relativeHeight="10">
             <wp:simplePos x="0" y="0"/>
             <wp:positionH relativeFrom="column">
-              <wp:align>center</wp:align>
+              <wp:posOffset>0</wp:posOffset>
             </wp:positionH>
             <wp:positionV relativeFrom="paragraph">
-              <wp:posOffset>635</wp:posOffset>
+              <wp:posOffset>5491480</wp:posOffset>
             </wp:positionV>
-            <wp:extent cx="6120130" cy="6146165"/>
+            <wp:extent cx="6120130" cy="3002280"/>
             <wp:effectExtent l="0" t="0" r="0" b="0"/>
-            <wp:wrapTopAndBottom/>
-            <wp:docPr id="9" name="Изображение8" descr=""/>
+            <wp:wrapSquare wrapText="largest"/>
+            <wp:docPr id="9" name="Изображение17" descr=""/>
             <wp:cNvGraphicFramePr>
               <a:graphicFrameLocks xmlns:a="http://schemas.openxmlformats.org/drawingml/2006/main" noChangeAspect="1"/>
             </wp:cNvGraphicFramePr>
@@ -2323,7 +2323,7 @@
               <a:graphicData uri="http://schemas.openxmlformats.org/drawingml/2006/picture">
                 <pic:pic xmlns:pic="http://schemas.openxmlformats.org/drawingml/2006/picture">
                   <pic:nvPicPr>
-                    <pic:cNvPr id="9" name="Изображение8" descr=""/>
+                    <pic:cNvPr id="9" name="Изображение17" descr=""/>
                     <pic:cNvPicPr>
                       <a:picLocks noChangeAspect="1" noChangeArrowheads="1"/>
                     </pic:cNvPicPr>
@@ -2337,7 +2337,7 @@
                   <pic:spPr bwMode="auto">
                     <a:xfrm>
                       <a:off x="0" y="0"/>
-                      <a:ext cx="6120130" cy="6146165"/>
+                      <a:ext cx="6120130" cy="3002280"/>
                     </a:xfrm>
                     <a:prstGeom prst="rect">
                       <a:avLst/>
@@ -2363,19 +2363,35 @@
           <w:sz w:val="28"/>
           <w:szCs w:val="28"/>
         </w:rPr>
+        <w:t>Пример работы:</w:t>
+      </w:r>
+    </w:p>
+    <w:p>
+      <w:pPr>
+        <w:pStyle w:val="Normal"/>
+        <w:rPr>
+          <w:sz w:val="28"/>
+          <w:szCs w:val="28"/>
+        </w:rPr>
+      </w:pPr>
+      <w:r>
+        <w:rPr>
+          <w:sz w:val="28"/>
+          <w:szCs w:val="28"/>
+        </w:rPr>
         <w:drawing>
           <wp:anchor behindDoc="0" distT="0" distB="0" distL="0" distR="0" simplePos="0" locked="0" layoutInCell="1" allowOverlap="1" relativeHeight="11">
             <wp:simplePos x="0" y="0"/>
             <wp:positionH relativeFrom="column">
-              <wp:align>left</wp:align>
+              <wp:align>center</wp:align>
             </wp:positionH>
             <wp:positionV relativeFrom="paragraph">
               <wp:posOffset>635</wp:posOffset>
             </wp:positionV>
-            <wp:extent cx="5422900" cy="3244215"/>
+            <wp:extent cx="6120130" cy="1080135"/>
             <wp:effectExtent l="0" t="0" r="0" b="0"/>
-            <wp:wrapTopAndBottom/>
-            <wp:docPr id="10" name="Изображение9" descr=""/>
+            <wp:wrapSquare wrapText="largest"/>
+            <wp:docPr id="10" name="Изображение7" descr=""/>
             <wp:cNvGraphicFramePr>
               <a:graphicFrameLocks xmlns:a="http://schemas.openxmlformats.org/drawingml/2006/main" noChangeAspect="1"/>
             </wp:cNvGraphicFramePr>
@@ -2383,7 +2399,7 @@
               <a:graphicData uri="http://schemas.openxmlformats.org/drawingml/2006/picture">
                 <pic:pic xmlns:pic="http://schemas.openxmlformats.org/drawingml/2006/picture">
                   <pic:nvPicPr>
-                    <pic:cNvPr id="10" name="Изображение9" descr=""/>
+                    <pic:cNvPr id="10" name="Изображение7" descr=""/>
                     <pic:cNvPicPr>
                       <a:picLocks noChangeAspect="1" noChangeArrowheads="1"/>
                     </pic:cNvPicPr>
@@ -2397,7 +2413,7 @@
                   <pic:spPr bwMode="auto">
                     <a:xfrm>
                       <a:off x="0" y="0"/>
-                      <a:ext cx="5422900" cy="3244215"/>
+                      <a:ext cx="6120130" cy="1080135"/>
                     </a:xfrm>
                     <a:prstGeom prst="rect">
                       <a:avLst/>
@@ -2423,7 +2439,35 @@
           <w:sz w:val="28"/>
           <w:szCs w:val="28"/>
         </w:rPr>
-        <w:t>Пример работы:</w:t>
+      </w:r>
+      <w:r>
+        <w:br w:type="page"/>
+      </w:r>
+    </w:p>
+    <w:p>
+      <w:pPr>
+        <w:pStyle w:val="Style19"/>
+        <w:rPr/>
+      </w:pPr>
+      <w:r>
+        <w:rPr/>
+        <w:t>Задание 4</w:t>
+      </w:r>
+    </w:p>
+    <w:p>
+      <w:pPr>
+        <w:pStyle w:val="Normal"/>
+        <w:rPr>
+          <w:sz w:val="28"/>
+          <w:szCs w:val="28"/>
+        </w:rPr>
+      </w:pPr>
+      <w:r>
+        <w:rPr>
+          <w:sz w:val="28"/>
+          <w:szCs w:val="28"/>
+        </w:rPr>
+        <w:t>Код программы:</w:t>
       </w:r>
     </w:p>
     <w:p>
@@ -2448,10 +2492,10 @@
             <wp:positionV relativeFrom="paragraph">
               <wp:posOffset>635</wp:posOffset>
             </wp:positionV>
-            <wp:extent cx="6120130" cy="1465580"/>
+            <wp:extent cx="6120130" cy="5360035"/>
             <wp:effectExtent l="0" t="0" r="0" b="0"/>
             <wp:wrapTopAndBottom/>
-            <wp:docPr id="11" name="Изображение10" descr=""/>
+            <wp:docPr id="11" name="Изображение8" descr=""/>
             <wp:cNvGraphicFramePr>
               <a:graphicFrameLocks xmlns:a="http://schemas.openxmlformats.org/drawingml/2006/main" noChangeAspect="1"/>
             </wp:cNvGraphicFramePr>
@@ -2459,7 +2503,7 @@
               <a:graphicData uri="http://schemas.openxmlformats.org/drawingml/2006/picture">
                 <pic:pic xmlns:pic="http://schemas.openxmlformats.org/drawingml/2006/picture">
                   <pic:nvPicPr>
-                    <pic:cNvPr id="11" name="Изображение10" descr=""/>
+                    <pic:cNvPr id="11" name="Изображение8" descr=""/>
                     <pic:cNvPicPr>
                       <a:picLocks noChangeAspect="1" noChangeArrowheads="1"/>
                     </pic:cNvPicPr>
@@ -2473,7 +2517,7 @@
                   <pic:spPr bwMode="auto">
                     <a:xfrm>
                       <a:off x="0" y="0"/>
-                      <a:ext cx="6120130" cy="1465580"/>
+                      <a:ext cx="6120130" cy="5360035"/>
                     </a:xfrm>
                     <a:prstGeom prst="rect">
                       <a:avLst/>
@@ -2500,53 +2544,44 @@
           <w:szCs w:val="28"/>
         </w:rPr>
       </w:r>
-      <w:r>
-        <w:br w:type="page"/>
-      </w:r>
-    </w:p>
-    <w:p>
-      <w:pPr>
-        <w:pStyle w:val="Style19"/>
-        <w:rPr/>
-      </w:pPr>
-      <w:r>
-        <w:rPr/>
-        <w:t xml:space="preserve">Задание </w:t>
-      </w:r>
-      <w:r>
-        <w:rPr/>
-        <w:t>5</w:t>
-      </w:r>
-    </w:p>
-    <w:p>
-      <w:pPr>
-        <w:pStyle w:val="Normal"/>
-        <w:rPr>
-          <w:sz w:val="28"/>
-          <w:szCs w:val="28"/>
-        </w:rPr>
-      </w:pPr>
-      <w:r>
-        <w:rPr>
-          <w:sz w:val="28"/>
-          <w:szCs w:val="28"/>
-        </w:rPr>
-        <w:t>Код программы:</w:t>
-      </w:r>
-    </w:p>
-    <w:p>
-      <w:pPr>
-        <w:pStyle w:val="Normal"/>
-        <w:rPr/>
-      </w:pPr>
-      <w:r>
-        <w:rPr/>
-      </w:r>
-    </w:p>
-    <w:p>
-      <w:pPr>
-        <w:pStyle w:val="Normal"/>
-        <w:rPr/>
+    </w:p>
+    <w:p>
+      <w:pPr>
+        <w:pStyle w:val="Normal"/>
+        <w:rPr>
+          <w:sz w:val="28"/>
+          <w:szCs w:val="28"/>
+        </w:rPr>
+      </w:pPr>
+      <w:r>
+        <w:rPr>
+          <w:sz w:val="28"/>
+          <w:szCs w:val="28"/>
+        </w:rPr>
+      </w:r>
+    </w:p>
+    <w:p>
+      <w:pPr>
+        <w:pStyle w:val="Normal"/>
+        <w:rPr>
+          <w:sz w:val="28"/>
+          <w:szCs w:val="28"/>
+        </w:rPr>
+      </w:pPr>
+      <w:r>
+        <w:rPr>
+          <w:sz w:val="28"/>
+          <w:szCs w:val="28"/>
+        </w:rPr>
+      </w:r>
+    </w:p>
+    <w:p>
+      <w:pPr>
+        <w:pStyle w:val="Normal"/>
+        <w:rPr>
+          <w:sz w:val="28"/>
+          <w:szCs w:val="28"/>
+        </w:rPr>
       </w:pPr>
       <w:r>
         <w:rPr/>
@@ -2554,15 +2589,15 @@
           <wp:anchor behindDoc="0" distT="0" distB="0" distL="0" distR="0" simplePos="0" locked="0" layoutInCell="1" allowOverlap="1" relativeHeight="13">
             <wp:simplePos x="0" y="0"/>
             <wp:positionH relativeFrom="column">
-              <wp:align>left</wp:align>
+              <wp:posOffset>-40640</wp:posOffset>
             </wp:positionH>
             <wp:positionV relativeFrom="paragraph">
-              <wp:posOffset>635</wp:posOffset>
+              <wp:posOffset>14605</wp:posOffset>
             </wp:positionV>
-            <wp:extent cx="4866005" cy="7219950"/>
+            <wp:extent cx="6120130" cy="4643755"/>
             <wp:effectExtent l="0" t="0" r="0" b="0"/>
             <wp:wrapTopAndBottom/>
-            <wp:docPr id="12" name="Изображение11" descr=""/>
+            <wp:docPr id="12" name="Изображение9" descr=""/>
             <wp:cNvGraphicFramePr>
               <a:graphicFrameLocks xmlns:a="http://schemas.openxmlformats.org/drawingml/2006/main" noChangeAspect="1"/>
             </wp:cNvGraphicFramePr>
@@ -2570,7 +2605,7 @@
               <a:graphicData uri="http://schemas.openxmlformats.org/drawingml/2006/picture">
                 <pic:pic xmlns:pic="http://schemas.openxmlformats.org/drawingml/2006/picture">
                   <pic:nvPicPr>
-                    <pic:cNvPr id="12" name="Изображение11" descr=""/>
+                    <pic:cNvPr id="12" name="Изображение9" descr=""/>
                     <pic:cNvPicPr>
                       <a:picLocks noChangeAspect="1" noChangeArrowheads="1"/>
                     </pic:cNvPicPr>
@@ -2584,7 +2619,7 @@
                   <pic:spPr bwMode="auto">
                     <a:xfrm>
                       <a:off x="0" y="0"/>
-                      <a:ext cx="4866005" cy="7219950"/>
+                      <a:ext cx="6120130" cy="4643755"/>
                     </a:xfrm>
                     <a:prstGeom prst="rect">
                       <a:avLst/>
@@ -2595,37 +2630,19 @@
             </a:graphic>
           </wp:anchor>
         </w:drawing>
-      </w:r>
-    </w:p>
-    <w:p>
-      <w:pPr>
-        <w:pStyle w:val="Normal"/>
-        <w:rPr/>
-      </w:pPr>
-      <w:r>
-        <w:rPr/>
-      </w:r>
-    </w:p>
-    <w:p>
-      <w:pPr>
-        <w:pStyle w:val="Normal"/>
-        <w:rPr/>
-      </w:pPr>
-      <w:r>
-        <w:rPr/>
         <w:drawing>
           <wp:anchor behindDoc="0" distT="0" distB="0" distL="0" distR="0" simplePos="0" locked="0" layoutInCell="1" allowOverlap="1" relativeHeight="14">
             <wp:simplePos x="0" y="0"/>
             <wp:positionH relativeFrom="column">
-              <wp:align>left</wp:align>
+              <wp:posOffset>-40640</wp:posOffset>
             </wp:positionH>
             <wp:positionV relativeFrom="paragraph">
-              <wp:posOffset>635</wp:posOffset>
+              <wp:posOffset>4657725</wp:posOffset>
             </wp:positionV>
-            <wp:extent cx="6120130" cy="5373370"/>
+            <wp:extent cx="4918075" cy="2489200"/>
             <wp:effectExtent l="0" t="0" r="0" b="0"/>
             <wp:wrapTopAndBottom/>
-            <wp:docPr id="13" name="Изображение12" descr=""/>
+            <wp:docPr id="13" name="Изображение18" descr=""/>
             <wp:cNvGraphicFramePr>
               <a:graphicFrameLocks xmlns:a="http://schemas.openxmlformats.org/drawingml/2006/main" noChangeAspect="1"/>
             </wp:cNvGraphicFramePr>
@@ -2633,7 +2650,7 @@
               <a:graphicData uri="http://schemas.openxmlformats.org/drawingml/2006/picture">
                 <pic:pic xmlns:pic="http://schemas.openxmlformats.org/drawingml/2006/picture">
                   <pic:nvPicPr>
-                    <pic:cNvPr id="13" name="Изображение12" descr=""/>
+                    <pic:cNvPr id="13" name="Изображение18" descr=""/>
                     <pic:cNvPicPr>
                       <a:picLocks noChangeAspect="1" noChangeArrowheads="1"/>
                     </pic:cNvPicPr>
@@ -2647,7 +2664,7 @@
                   <pic:spPr bwMode="auto">
                     <a:xfrm>
                       <a:off x="0" y="0"/>
-                      <a:ext cx="6120130" cy="5373370"/>
+                      <a:ext cx="4918075" cy="2489200"/>
                     </a:xfrm>
                     <a:prstGeom prst="rect">
                       <a:avLst/>
@@ -2663,10 +2680,167 @@
     <w:p>
       <w:pPr>
         <w:pStyle w:val="Normal"/>
-        <w:rPr/>
-      </w:pPr>
-      <w:r>
-        <w:rPr/>
+        <w:rPr>
+          <w:sz w:val="28"/>
+          <w:szCs w:val="28"/>
+        </w:rPr>
+      </w:pPr>
+      <w:r>
+        <w:rPr/>
+      </w:r>
+    </w:p>
+    <w:p>
+      <w:pPr>
+        <w:pStyle w:val="Normal"/>
+        <w:rPr>
+          <w:sz w:val="28"/>
+          <w:szCs w:val="28"/>
+        </w:rPr>
+      </w:pPr>
+      <w:r>
+        <w:rPr/>
+      </w:r>
+    </w:p>
+    <w:p>
+      <w:pPr>
+        <w:pStyle w:val="Normal"/>
+        <w:rPr>
+          <w:sz w:val="28"/>
+          <w:szCs w:val="28"/>
+        </w:rPr>
+      </w:pPr>
+      <w:r>
+        <w:rPr/>
+      </w:r>
+    </w:p>
+    <w:p>
+      <w:pPr>
+        <w:pStyle w:val="Normal"/>
+        <w:rPr>
+          <w:sz w:val="28"/>
+          <w:szCs w:val="28"/>
+        </w:rPr>
+      </w:pPr>
+      <w:r>
+        <w:rPr/>
+      </w:r>
+    </w:p>
+    <w:p>
+      <w:pPr>
+        <w:pStyle w:val="Normal"/>
+        <w:rPr>
+          <w:sz w:val="28"/>
+          <w:szCs w:val="28"/>
+        </w:rPr>
+      </w:pPr>
+      <w:r>
+        <w:rPr/>
+      </w:r>
+    </w:p>
+    <w:p>
+      <w:pPr>
+        <w:pStyle w:val="Normal"/>
+        <w:rPr>
+          <w:sz w:val="28"/>
+          <w:szCs w:val="28"/>
+        </w:rPr>
+      </w:pPr>
+      <w:r>
+        <w:rPr/>
+      </w:r>
+    </w:p>
+    <w:p>
+      <w:pPr>
+        <w:pStyle w:val="Normal"/>
+        <w:rPr>
+          <w:sz w:val="28"/>
+          <w:szCs w:val="28"/>
+        </w:rPr>
+      </w:pPr>
+      <w:r>
+        <w:rPr/>
+      </w:r>
+    </w:p>
+    <w:p>
+      <w:pPr>
+        <w:pStyle w:val="Normal"/>
+        <w:rPr>
+          <w:sz w:val="28"/>
+          <w:szCs w:val="28"/>
+        </w:rPr>
+      </w:pPr>
+      <w:r>
+        <w:rPr/>
+      </w:r>
+    </w:p>
+    <w:p>
+      <w:pPr>
+        <w:pStyle w:val="Normal"/>
+        <w:rPr>
+          <w:sz w:val="28"/>
+          <w:szCs w:val="28"/>
+        </w:rPr>
+      </w:pPr>
+      <w:r>
+        <w:rPr/>
+      </w:r>
+    </w:p>
+    <w:p>
+      <w:pPr>
+        <w:pStyle w:val="Normal"/>
+        <w:rPr>
+          <w:sz w:val="28"/>
+          <w:szCs w:val="28"/>
+        </w:rPr>
+      </w:pPr>
+      <w:r>
+        <w:rPr/>
+      </w:r>
+    </w:p>
+    <w:p>
+      <w:pPr>
+        <w:pStyle w:val="Normal"/>
+        <w:rPr>
+          <w:sz w:val="28"/>
+          <w:szCs w:val="28"/>
+        </w:rPr>
+      </w:pPr>
+      <w:r>
+        <w:rPr/>
+      </w:r>
+      <w:r>
+        <w:br w:type="page"/>
+      </w:r>
+    </w:p>
+    <w:p>
+      <w:pPr>
+        <w:pStyle w:val="Normal"/>
+        <w:rPr>
+          <w:sz w:val="28"/>
+          <w:szCs w:val="28"/>
+        </w:rPr>
+      </w:pPr>
+      <w:r>
+        <w:rPr>
+          <w:sz w:val="28"/>
+          <w:szCs w:val="28"/>
+        </w:rPr>
+        <w:t>Пример работы:</w:t>
+      </w:r>
+    </w:p>
+    <w:p>
+      <w:pPr>
+        <w:pStyle w:val="Normal"/>
+        <w:rPr>
+          <w:sz w:val="28"/>
+          <w:szCs w:val="28"/>
+        </w:rPr>
+      </w:pPr>
+      <w:r>
+        <w:rPr>
+          <w:sz w:val="28"/>
+          <w:szCs w:val="28"/>
+        </w:rPr>
         <w:drawing>
           <wp:anchor behindDoc="0" distT="0" distB="0" distL="0" distR="0" simplePos="0" locked="0" layoutInCell="1" allowOverlap="1" relativeHeight="15">
             <wp:simplePos x="0" y="0"/>
@@ -2676,10 +2850,10 @@
             <wp:positionV relativeFrom="paragraph">
               <wp:posOffset>635</wp:posOffset>
             </wp:positionV>
-            <wp:extent cx="6120130" cy="2125345"/>
+            <wp:extent cx="6120130" cy="1689100"/>
             <wp:effectExtent l="0" t="0" r="0" b="0"/>
             <wp:wrapTopAndBottom/>
-            <wp:docPr id="14" name="Изображение13" descr=""/>
+            <wp:docPr id="14" name="Изображение10" descr=""/>
             <wp:cNvGraphicFramePr>
               <a:graphicFrameLocks xmlns:a="http://schemas.openxmlformats.org/drawingml/2006/main" noChangeAspect="1"/>
             </wp:cNvGraphicFramePr>
@@ -2687,7 +2861,7 @@
               <a:graphicData uri="http://schemas.openxmlformats.org/drawingml/2006/picture">
                 <pic:pic xmlns:pic="http://schemas.openxmlformats.org/drawingml/2006/picture">
                   <pic:nvPicPr>
-                    <pic:cNvPr id="14" name="Изображение13" descr=""/>
+                    <pic:cNvPr id="14" name="Изображение10" descr=""/>
                     <pic:cNvPicPr>
                       <a:picLocks noChangeAspect="1" noChangeArrowheads="1"/>
                     </pic:cNvPicPr>
@@ -2701,7 +2875,7 @@
                   <pic:spPr bwMode="auto">
                     <a:xfrm>
                       <a:off x="0" y="0"/>
-                      <a:ext cx="6120130" cy="2125345"/>
+                      <a:ext cx="6120130" cy="1689100"/>
                     </a:xfrm>
                     <a:prstGeom prst="rect">
                       <a:avLst/>
@@ -2717,83 +2891,60 @@
     <w:p>
       <w:pPr>
         <w:pStyle w:val="Normal"/>
-        <w:rPr/>
-      </w:pPr>
-      <w:r>
-        <w:rPr/>
-      </w:r>
-    </w:p>
-    <w:p>
-      <w:pPr>
-        <w:pStyle w:val="Normal"/>
-        <w:rPr/>
-      </w:pPr>
-      <w:r>
-        <w:rPr/>
-      </w:r>
-    </w:p>
-    <w:p>
-      <w:pPr>
-        <w:pStyle w:val="Normal"/>
-        <w:rPr/>
-      </w:pPr>
-      <w:r>
-        <w:rPr/>
-      </w:r>
-    </w:p>
-    <w:p>
-      <w:pPr>
-        <w:pStyle w:val="Normal"/>
-        <w:rPr/>
-      </w:pPr>
-      <w:r>
-        <w:rPr/>
-      </w:r>
-    </w:p>
-    <w:p>
-      <w:pPr>
-        <w:pStyle w:val="Normal"/>
-        <w:rPr/>
-      </w:pPr>
-      <w:r>
-        <w:rPr/>
-      </w:r>
-    </w:p>
-    <w:p>
-      <w:pPr>
-        <w:pStyle w:val="Normal"/>
-        <w:rPr/>
-      </w:pPr>
-      <w:r>
-        <w:rPr/>
-      </w:r>
-    </w:p>
-    <w:p>
-      <w:pPr>
-        <w:pStyle w:val="Normal"/>
-        <w:rPr/>
-      </w:pPr>
-      <w:r>
-        <w:rPr/>
-      </w:r>
-    </w:p>
-    <w:p>
-      <w:pPr>
-        <w:pStyle w:val="Normal"/>
-        <w:rPr/>
-      </w:pPr>
-      <w:r>
-        <w:rPr/>
-      </w:r>
-    </w:p>
-    <w:p>
-      <w:pPr>
-        <w:pStyle w:val="Normal"/>
-        <w:rPr/>
-      </w:pPr>
-      <w:r>
-        <w:rPr/>
-        <w:t>Примеры работы:</w:t>
+        <w:rPr>
+          <w:sz w:val="28"/>
+          <w:szCs w:val="28"/>
+        </w:rPr>
+      </w:pPr>
+      <w:r>
+        <w:rPr>
+          <w:sz w:val="28"/>
+          <w:szCs w:val="28"/>
+        </w:rPr>
+      </w:r>
+    </w:p>
+    <w:p>
+      <w:pPr>
+        <w:pStyle w:val="Normal"/>
+        <w:rPr>
+          <w:sz w:val="28"/>
+          <w:szCs w:val="28"/>
+        </w:rPr>
+      </w:pPr>
+      <w:r>
+        <w:rPr>
+          <w:sz w:val="28"/>
+          <w:szCs w:val="28"/>
+        </w:rPr>
+      </w:r>
+      <w:r>
+        <w:br w:type="page"/>
+      </w:r>
+    </w:p>
+    <w:p>
+      <w:pPr>
+        <w:pStyle w:val="Style19"/>
+        <w:rPr/>
+      </w:pPr>
+      <w:r>
+        <w:rPr/>
+        <w:t>Задание 5</w:t>
+      </w:r>
+    </w:p>
+    <w:p>
+      <w:pPr>
+        <w:pStyle w:val="Normal"/>
+        <w:rPr>
+          <w:sz w:val="28"/>
+          <w:szCs w:val="28"/>
+        </w:rPr>
+      </w:pPr>
+      <w:r>
+        <w:rPr>
+          <w:sz w:val="28"/>
+          <w:szCs w:val="28"/>
+        </w:rPr>
+        <w:t>Код программы:</w:t>
       </w:r>
     </w:p>
     <w:p>
@@ -2804,7 +2955,7 @@
       <w:r>
         <w:rPr/>
         <w:drawing>
-          <wp:anchor behindDoc="0" distT="0" distB="0" distL="0" distR="0" simplePos="0" locked="0" layoutInCell="1" allowOverlap="1" relativeHeight="16">
+          <wp:anchor behindDoc="0" distT="0" distB="0" distL="0" distR="0" simplePos="0" locked="0" layoutInCell="1" allowOverlap="1" relativeHeight="18">
             <wp:simplePos x="0" y="0"/>
             <wp:positionH relativeFrom="column">
               <wp:align>center</wp:align>
@@ -2812,10 +2963,10 @@
             <wp:positionV relativeFrom="paragraph">
               <wp:posOffset>635</wp:posOffset>
             </wp:positionV>
-            <wp:extent cx="6120130" cy="1846580"/>
+            <wp:extent cx="6120130" cy="4631690"/>
             <wp:effectExtent l="0" t="0" r="0" b="0"/>
-            <wp:wrapSquare wrapText="largest"/>
-            <wp:docPr id="15" name="Изображение14" descr=""/>
+            <wp:wrapTopAndBottom/>
+            <wp:docPr id="15" name="Изображение11" descr=""/>
             <wp:cNvGraphicFramePr>
               <a:graphicFrameLocks xmlns:a="http://schemas.openxmlformats.org/drawingml/2006/main" noChangeAspect="1"/>
             </wp:cNvGraphicFramePr>
@@ -2823,7 +2974,7 @@
               <a:graphicData uri="http://schemas.openxmlformats.org/drawingml/2006/picture">
                 <pic:pic xmlns:pic="http://schemas.openxmlformats.org/drawingml/2006/picture">
                   <pic:nvPicPr>
-                    <pic:cNvPr id="15" name="Изображение14" descr=""/>
+                    <pic:cNvPr id="15" name="Изображение11" descr=""/>
                     <pic:cNvPicPr>
                       <a:picLocks noChangeAspect="1" noChangeArrowheads="1"/>
                     </pic:cNvPicPr>
@@ -2837,7 +2988,7 @@
                   <pic:spPr bwMode="auto">
                     <a:xfrm>
                       <a:off x="0" y="0"/>
-                      <a:ext cx="6120130" cy="1846580"/>
+                      <a:ext cx="6120130" cy="4631690"/>
                     </a:xfrm>
                     <a:prstGeom prst="rect">
                       <a:avLst/>
@@ -2848,6 +2999,308 @@
             </a:graphic>
           </wp:anchor>
         </w:drawing>
+        <w:drawing>
+          <wp:anchor behindDoc="0" distT="0" distB="0" distL="0" distR="0" simplePos="0" locked="0" layoutInCell="1" allowOverlap="1" relativeHeight="19">
+            <wp:simplePos x="0" y="0"/>
+            <wp:positionH relativeFrom="column">
+              <wp:posOffset>0</wp:posOffset>
+            </wp:positionH>
+            <wp:positionV relativeFrom="paragraph">
+              <wp:posOffset>4631055</wp:posOffset>
+            </wp:positionV>
+            <wp:extent cx="6205220" cy="4196080"/>
+            <wp:effectExtent l="0" t="0" r="0" b="0"/>
+            <wp:wrapTopAndBottom/>
+            <wp:docPr id="16" name="Изображение12" descr=""/>
+            <wp:cNvGraphicFramePr>
+              <a:graphicFrameLocks xmlns:a="http://schemas.openxmlformats.org/drawingml/2006/main" noChangeAspect="1"/>
+            </wp:cNvGraphicFramePr>
+            <a:graphic xmlns:a="http://schemas.openxmlformats.org/drawingml/2006/main">
+              <a:graphicData uri="http://schemas.openxmlformats.org/drawingml/2006/picture">
+                <pic:pic xmlns:pic="http://schemas.openxmlformats.org/drawingml/2006/picture">
+                  <pic:nvPicPr>
+                    <pic:cNvPr id="16" name="Изображение12" descr=""/>
+                    <pic:cNvPicPr>
+                      <a:picLocks noChangeAspect="1" noChangeArrowheads="1"/>
+                    </pic:cNvPicPr>
+                  </pic:nvPicPr>
+                  <pic:blipFill>
+                    <a:blip r:embed="rId17"/>
+                    <a:srcRect l="0" t="0" r="6803" b="0"/>
+                    <a:stretch>
+                      <a:fillRect/>
+                    </a:stretch>
+                  </pic:blipFill>
+                  <pic:spPr bwMode="auto">
+                    <a:xfrm>
+                      <a:off x="0" y="0"/>
+                      <a:ext cx="6205220" cy="4196080"/>
+                    </a:xfrm>
+                    <a:prstGeom prst="rect">
+                      <a:avLst/>
+                    </a:prstGeom>
+                  </pic:spPr>
+                </pic:pic>
+              </a:graphicData>
+            </a:graphic>
+          </wp:anchor>
+        </w:drawing>
+      </w:r>
+    </w:p>
+    <w:p>
+      <w:pPr>
+        <w:pStyle w:val="Normal"/>
+        <w:rPr/>
+      </w:pPr>
+      <w:r>
+        <w:rPr/>
+      </w:r>
+    </w:p>
+    <w:p>
+      <w:pPr>
+        <w:pStyle w:val="Normal"/>
+        <w:rPr/>
+      </w:pPr>
+      <w:r>
+        <w:rPr/>
+        <w:drawing>
+          <wp:anchor behindDoc="0" distT="0" distB="0" distL="0" distR="0" simplePos="0" locked="0" layoutInCell="1" allowOverlap="1" relativeHeight="20">
+            <wp:simplePos x="0" y="0"/>
+            <wp:positionH relativeFrom="column">
+              <wp:align>center</wp:align>
+            </wp:positionH>
+            <wp:positionV relativeFrom="paragraph">
+              <wp:posOffset>635</wp:posOffset>
+            </wp:positionV>
+            <wp:extent cx="6120130" cy="4289425"/>
+            <wp:effectExtent l="0" t="0" r="0" b="0"/>
+            <wp:wrapTopAndBottom/>
+            <wp:docPr id="17" name="Изображение13" descr=""/>
+            <wp:cNvGraphicFramePr>
+              <a:graphicFrameLocks xmlns:a="http://schemas.openxmlformats.org/drawingml/2006/main" noChangeAspect="1"/>
+            </wp:cNvGraphicFramePr>
+            <a:graphic xmlns:a="http://schemas.openxmlformats.org/drawingml/2006/main">
+              <a:graphicData uri="http://schemas.openxmlformats.org/drawingml/2006/picture">
+                <pic:pic xmlns:pic="http://schemas.openxmlformats.org/drawingml/2006/picture">
+                  <pic:nvPicPr>
+                    <pic:cNvPr id="17" name="Изображение13" descr=""/>
+                    <pic:cNvPicPr>
+                      <a:picLocks noChangeAspect="1" noChangeArrowheads="1"/>
+                    </pic:cNvPicPr>
+                  </pic:nvPicPr>
+                  <pic:blipFill>
+                    <a:blip r:embed="rId18"/>
+                    <a:stretch>
+                      <a:fillRect/>
+                    </a:stretch>
+                  </pic:blipFill>
+                  <pic:spPr bwMode="auto">
+                    <a:xfrm>
+                      <a:off x="0" y="0"/>
+                      <a:ext cx="6120130" cy="4289425"/>
+                    </a:xfrm>
+                    <a:prstGeom prst="rect">
+                      <a:avLst/>
+                    </a:prstGeom>
+                  </pic:spPr>
+                </pic:pic>
+              </a:graphicData>
+            </a:graphic>
+          </wp:anchor>
+        </w:drawing>
+        <w:drawing>
+          <wp:anchor behindDoc="0" distT="0" distB="0" distL="0" distR="0" simplePos="0" locked="0" layoutInCell="1" allowOverlap="1" relativeHeight="21">
+            <wp:simplePos x="0" y="0"/>
+            <wp:positionH relativeFrom="column">
+              <wp:posOffset>0</wp:posOffset>
+            </wp:positionH>
+            <wp:positionV relativeFrom="paragraph">
+              <wp:posOffset>4288790</wp:posOffset>
+            </wp:positionV>
+            <wp:extent cx="6120130" cy="2089150"/>
+            <wp:effectExtent l="0" t="0" r="0" b="0"/>
+            <wp:wrapTopAndBottom/>
+            <wp:docPr id="18" name="Изображение19" descr=""/>
+            <wp:cNvGraphicFramePr>
+              <a:graphicFrameLocks xmlns:a="http://schemas.openxmlformats.org/drawingml/2006/main" noChangeAspect="1"/>
+            </wp:cNvGraphicFramePr>
+            <a:graphic xmlns:a="http://schemas.openxmlformats.org/drawingml/2006/main">
+              <a:graphicData uri="http://schemas.openxmlformats.org/drawingml/2006/picture">
+                <pic:pic xmlns:pic="http://schemas.openxmlformats.org/drawingml/2006/picture">
+                  <pic:nvPicPr>
+                    <pic:cNvPr id="18" name="Изображение19" descr=""/>
+                    <pic:cNvPicPr>
+                      <a:picLocks noChangeAspect="1" noChangeArrowheads="1"/>
+                    </pic:cNvPicPr>
+                  </pic:nvPicPr>
+                  <pic:blipFill>
+                    <a:blip r:embed="rId19"/>
+                    <a:stretch>
+                      <a:fillRect/>
+                    </a:stretch>
+                  </pic:blipFill>
+                  <pic:spPr bwMode="auto">
+                    <a:xfrm>
+                      <a:off x="0" y="0"/>
+                      <a:ext cx="6120130" cy="2089150"/>
+                    </a:xfrm>
+                    <a:prstGeom prst="rect">
+                      <a:avLst/>
+                    </a:prstGeom>
+                  </pic:spPr>
+                </pic:pic>
+              </a:graphicData>
+            </a:graphic>
+          </wp:anchor>
+        </w:drawing>
+      </w:r>
+    </w:p>
+    <w:p>
+      <w:pPr>
+        <w:pStyle w:val="Normal"/>
+        <w:rPr/>
+      </w:pPr>
+      <w:r>
+        <w:rPr/>
+      </w:r>
+    </w:p>
+    <w:p>
+      <w:pPr>
+        <w:pStyle w:val="Normal"/>
+        <w:rPr/>
+      </w:pPr>
+      <w:r>
+        <w:rPr/>
+      </w:r>
+    </w:p>
+    <w:p>
+      <w:pPr>
+        <w:pStyle w:val="Normal"/>
+        <w:rPr/>
+      </w:pPr>
+      <w:r>
+        <w:rPr/>
+      </w:r>
+    </w:p>
+    <w:p>
+      <w:pPr>
+        <w:pStyle w:val="Normal"/>
+        <w:rPr/>
+      </w:pPr>
+      <w:r>
+        <w:rPr/>
+      </w:r>
+    </w:p>
+    <w:p>
+      <w:pPr>
+        <w:pStyle w:val="Normal"/>
+        <w:rPr/>
+      </w:pPr>
+      <w:r>
+        <w:rPr/>
+      </w:r>
+    </w:p>
+    <w:p>
+      <w:pPr>
+        <w:pStyle w:val="Normal"/>
+        <w:rPr/>
+      </w:pPr>
+      <w:r>
+        <w:rPr/>
+      </w:r>
+    </w:p>
+    <w:p>
+      <w:pPr>
+        <w:pStyle w:val="Normal"/>
+        <w:rPr/>
+      </w:pPr>
+      <w:r>
+        <w:rPr/>
+      </w:r>
+    </w:p>
+    <w:p>
+      <w:pPr>
+        <w:pStyle w:val="Normal"/>
+        <w:rPr/>
+      </w:pPr>
+      <w:r>
+        <w:rPr/>
+      </w:r>
+    </w:p>
+    <w:p>
+      <w:pPr>
+        <w:pStyle w:val="Normal"/>
+        <w:rPr/>
+      </w:pPr>
+      <w:r>
+        <w:rPr/>
+      </w:r>
+      <w:r>
+        <w:br w:type="page"/>
+      </w:r>
+    </w:p>
+    <w:p>
+      <w:pPr>
+        <w:pStyle w:val="Normal"/>
+        <w:rPr/>
+      </w:pPr>
+      <w:r>
+        <w:rPr/>
+        <w:t>Примеры работы:</w:t>
+      </w:r>
+    </w:p>
+    <w:p>
+      <w:pPr>
+        <w:pStyle w:val="Normal"/>
+        <w:rPr/>
+      </w:pPr>
+      <w:r>
+        <w:rPr/>
+        <w:drawing>
+          <wp:anchor behindDoc="0" distT="0" distB="0" distL="0" distR="0" simplePos="0" locked="0" layoutInCell="1" allowOverlap="1" relativeHeight="16">
+            <wp:simplePos x="0" y="0"/>
+            <wp:positionH relativeFrom="column">
+              <wp:align>center</wp:align>
+            </wp:positionH>
+            <wp:positionV relativeFrom="paragraph">
+              <wp:posOffset>635</wp:posOffset>
+            </wp:positionV>
+            <wp:extent cx="6120130" cy="2076450"/>
+            <wp:effectExtent l="0" t="0" r="0" b="0"/>
+            <wp:wrapTopAndBottom/>
+            <wp:docPr id="19" name="Изображение14" descr=""/>
+            <wp:cNvGraphicFramePr>
+              <a:graphicFrameLocks xmlns:a="http://schemas.openxmlformats.org/drawingml/2006/main" noChangeAspect="1"/>
+            </wp:cNvGraphicFramePr>
+            <a:graphic xmlns:a="http://schemas.openxmlformats.org/drawingml/2006/main">
+              <a:graphicData uri="http://schemas.openxmlformats.org/drawingml/2006/picture">
+                <pic:pic xmlns:pic="http://schemas.openxmlformats.org/drawingml/2006/picture">
+                  <pic:nvPicPr>
+                    <pic:cNvPr id="19" name="Изображение14" descr=""/>
+                    <pic:cNvPicPr>
+                      <a:picLocks noChangeAspect="1" noChangeArrowheads="1"/>
+                    </pic:cNvPicPr>
+                  </pic:nvPicPr>
+                  <pic:blipFill>
+                    <a:blip r:embed="rId20"/>
+                    <a:stretch>
+                      <a:fillRect/>
+                    </a:stretch>
+                  </pic:blipFill>
+                  <pic:spPr bwMode="auto">
+                    <a:xfrm>
+                      <a:off x="0" y="0"/>
+                      <a:ext cx="6120130" cy="2076450"/>
+                    </a:xfrm>
+                    <a:prstGeom prst="rect">
+                      <a:avLst/>
+                    </a:prstGeom>
+                  </pic:spPr>
+                </pic:pic>
+              </a:graphicData>
+            </a:graphic>
+          </wp:anchor>
+        </w:drawing>
       </w:r>
     </w:p>
     <w:p>
@@ -2866,10 +3319,10 @@
             <wp:positionV relativeFrom="paragraph">
               <wp:posOffset>635</wp:posOffset>
             </wp:positionV>
-            <wp:extent cx="6120130" cy="1851025"/>
+            <wp:extent cx="6120130" cy="1664335"/>
             <wp:effectExtent l="0" t="0" r="0" b="0"/>
-            <wp:wrapSquare wrapText="largest"/>
-            <wp:docPr id="16" name="Изображение15" descr=""/>
+            <wp:wrapTopAndBottom/>
+            <wp:docPr id="20" name="Изображение15" descr=""/>
             <wp:cNvGraphicFramePr>
               <a:graphicFrameLocks xmlns:a="http://schemas.openxmlformats.org/drawingml/2006/main" noChangeAspect="1"/>
             </wp:cNvGraphicFramePr>
@@ -2877,13 +3330,13 @@
               <a:graphicData uri="http://schemas.openxmlformats.org/drawingml/2006/picture">
                 <pic:pic xmlns:pic="http://schemas.openxmlformats.org/drawingml/2006/picture">
                   <pic:nvPicPr>
-                    <pic:cNvPr id="16" name="Изображение15" descr=""/>
+                    <pic:cNvPr id="20" name="Изображение15" descr=""/>
                     <pic:cNvPicPr>
                       <a:picLocks noChangeAspect="1" noChangeArrowheads="1"/>
                     </pic:cNvPicPr>
                   </pic:nvPicPr>
                   <pic:blipFill>
-                    <a:blip r:embed="rId17"/>
+                    <a:blip r:embed="rId21"/>
                     <a:stretch>
                       <a:fillRect/>
                     </a:stretch>
@@ -2891,7 +3344,7 @@
                   <pic:spPr bwMode="auto">
                     <a:xfrm>
                       <a:off x="0" y="0"/>
-                      <a:ext cx="6120130" cy="1851025"/>
+                      <a:ext cx="6120130" cy="1664335"/>
                     </a:xfrm>
                     <a:prstGeom prst="rect">
                       <a:avLst/>

</xml_diff>

<commit_message>
FIX: wait.c in report
</commit_message>
<xml_diff>
--- a/lab2/report/report.docx
+++ b/lab2/report/report.docx
@@ -62,11 +62,11 @@
                   <wp:effectExtent l="0" t="0" r="0" b="0"/>
                   <wp:wrapTight wrapText="bothSides">
                     <wp:wrapPolygon edited="0">
-                      <wp:start x="-1034" y="0"/>
-                      <wp:lineTo x="-1034" y="20836"/>
-                      <wp:lineTo x="21847" y="20836"/>
-                      <wp:lineTo x="21847" y="0"/>
-                      <wp:lineTo x="-1034" y="0"/>
+                      <wp:start x="-1153" y="0"/>
+                      <wp:lineTo x="-1153" y="20715"/>
+                      <wp:lineTo x="21836" y="20715"/>
+                      <wp:lineTo x="21836" y="0"/>
+                      <wp:lineTo x="-1153" y="0"/>
                     </wp:wrapPolygon>
                   </wp:wrapTight>
                   <wp:docPr id="1" name="Рисунок 2" descr="Gerb-BMSTU_01"/>
@@ -1936,34 +1936,19 @@
           <w:sz w:val="28"/>
           <w:szCs w:val="28"/>
         </w:rPr>
-      </w:r>
-    </w:p>
-    <w:p>
-      <w:pPr>
-        <w:pStyle w:val="Normal"/>
-        <w:rPr>
-          <w:sz w:val="28"/>
-          <w:szCs w:val="28"/>
-        </w:rPr>
-      </w:pPr>
-      <w:r>
-        <w:rPr>
-          <w:sz w:val="28"/>
-          <w:szCs w:val="28"/>
-        </w:rPr>
         <w:drawing>
-          <wp:anchor behindDoc="0" distT="0" distB="0" distL="0" distR="0" simplePos="0" locked="0" layoutInCell="1" allowOverlap="1" relativeHeight="7">
+          <wp:anchor behindDoc="0" distT="0" distB="0" distL="0" distR="0" simplePos="0" locked="0" layoutInCell="1" allowOverlap="1" relativeHeight="20">
             <wp:simplePos x="0" y="0"/>
             <wp:positionH relativeFrom="column">
-              <wp:posOffset>0</wp:posOffset>
+              <wp:align>center</wp:align>
             </wp:positionH>
             <wp:positionV relativeFrom="paragraph">
-              <wp:posOffset>6172835</wp:posOffset>
+              <wp:posOffset>635</wp:posOffset>
             </wp:positionV>
-            <wp:extent cx="6120130" cy="876300"/>
+            <wp:extent cx="6120130" cy="5325110"/>
             <wp:effectExtent l="0" t="0" r="0" b="0"/>
             <wp:wrapTopAndBottom/>
-            <wp:docPr id="5" name="Изображение16" descr=""/>
+            <wp:docPr id="5" name="Изображение4" descr=""/>
             <wp:cNvGraphicFramePr>
               <a:graphicFrameLocks xmlns:a="http://schemas.openxmlformats.org/drawingml/2006/main" noChangeAspect="1"/>
             </wp:cNvGraphicFramePr>
@@ -1971,14 +1956,13 @@
               <a:graphicData uri="http://schemas.openxmlformats.org/drawingml/2006/picture">
                 <pic:pic xmlns:pic="http://schemas.openxmlformats.org/drawingml/2006/picture">
                   <pic:nvPicPr>
-                    <pic:cNvPr id="5" name="Изображение16" descr=""/>
+                    <pic:cNvPr id="5" name="Изображение4" descr=""/>
                     <pic:cNvPicPr>
                       <a:picLocks noChangeAspect="1" noChangeArrowheads="1"/>
                     </pic:cNvPicPr>
                   </pic:nvPicPr>
                   <pic:blipFill>
                     <a:blip r:embed="rId6"/>
-                    <a:srcRect l="0" t="12750" r="0" b="0"/>
                     <a:stretch>
                       <a:fillRect/>
                     </a:stretch>
@@ -1986,7 +1970,7 @@
                   <pic:spPr bwMode="auto">
                     <a:xfrm>
                       <a:off x="0" y="0"/>
-                      <a:ext cx="6120130" cy="876300"/>
+                      <a:ext cx="6120130" cy="5325110"/>
                     </a:xfrm>
                     <a:prstGeom prst="rect">
                       <a:avLst/>
@@ -1998,18 +1982,18 @@
           </wp:anchor>
         </w:drawing>
         <w:drawing>
-          <wp:anchor behindDoc="0" distT="0" distB="0" distL="0" distR="0" simplePos="0" locked="0" layoutInCell="1" allowOverlap="1" relativeHeight="6">
+          <wp:anchor behindDoc="0" distT="0" distB="0" distL="0" distR="0" simplePos="0" locked="0" layoutInCell="1" allowOverlap="1" relativeHeight="21">
             <wp:simplePos x="0" y="0"/>
             <wp:positionH relativeFrom="column">
-              <wp:align>left</wp:align>
+              <wp:posOffset>0</wp:posOffset>
             </wp:positionH>
             <wp:positionV relativeFrom="paragraph">
-              <wp:posOffset>635</wp:posOffset>
+              <wp:posOffset>5324475</wp:posOffset>
             </wp:positionV>
-            <wp:extent cx="6120130" cy="6172835"/>
+            <wp:extent cx="6120130" cy="1568450"/>
             <wp:effectExtent l="0" t="0" r="0" b="0"/>
             <wp:wrapTopAndBottom/>
-            <wp:docPr id="6" name="Изображение4" descr=""/>
+            <wp:docPr id="6" name="Изображение16" descr=""/>
             <wp:cNvGraphicFramePr>
               <a:graphicFrameLocks xmlns:a="http://schemas.openxmlformats.org/drawingml/2006/main" noChangeAspect="1"/>
             </wp:cNvGraphicFramePr>
@@ -2017,7 +2001,7 @@
               <a:graphicData uri="http://schemas.openxmlformats.org/drawingml/2006/picture">
                 <pic:pic xmlns:pic="http://schemas.openxmlformats.org/drawingml/2006/picture">
                   <pic:nvPicPr>
-                    <pic:cNvPr id="6" name="Изображение4" descr=""/>
+                    <pic:cNvPr id="6" name="Изображение16" descr=""/>
                     <pic:cNvPicPr>
                       <a:picLocks noChangeAspect="1" noChangeArrowheads="1"/>
                     </pic:cNvPicPr>
@@ -2031,7 +2015,7 @@
                   <pic:spPr bwMode="auto">
                     <a:xfrm>
                       <a:off x="0" y="0"/>
-                      <a:ext cx="6120130" cy="6172835"/>
+                      <a:ext cx="6120130" cy="1568450"/>
                     </a:xfrm>
                     <a:prstGeom prst="rect">
                       <a:avLst/>
@@ -2047,78 +2031,6 @@
     <w:p>
       <w:pPr>
         <w:pStyle w:val="Normal"/>
-        <w:rPr>
-          <w:sz w:val="28"/>
-          <w:szCs w:val="28"/>
-        </w:rPr>
-      </w:pPr>
-      <w:r>
-        <w:rPr/>
-      </w:r>
-    </w:p>
-    <w:p>
-      <w:pPr>
-        <w:pStyle w:val="Normal"/>
-        <w:rPr>
-          <w:sz w:val="28"/>
-          <w:szCs w:val="28"/>
-        </w:rPr>
-      </w:pPr>
-      <w:r>
-        <w:rPr/>
-      </w:r>
-    </w:p>
-    <w:p>
-      <w:pPr>
-        <w:pStyle w:val="Normal"/>
-        <w:rPr>
-          <w:sz w:val="28"/>
-          <w:szCs w:val="28"/>
-        </w:rPr>
-      </w:pPr>
-      <w:r>
-        <w:rPr/>
-      </w:r>
-    </w:p>
-    <w:p>
-      <w:pPr>
-        <w:pStyle w:val="Normal"/>
-        <w:rPr>
-          <w:sz w:val="28"/>
-          <w:szCs w:val="28"/>
-        </w:rPr>
-      </w:pPr>
-      <w:r>
-        <w:rPr/>
-      </w:r>
-    </w:p>
-    <w:p>
-      <w:pPr>
-        <w:pStyle w:val="Normal"/>
-        <w:rPr>
-          <w:sz w:val="28"/>
-          <w:szCs w:val="28"/>
-        </w:rPr>
-      </w:pPr>
-      <w:r>
-        <w:rPr/>
-      </w:r>
-    </w:p>
-    <w:p>
-      <w:pPr>
-        <w:pStyle w:val="Normal"/>
-        <w:rPr>
-          <w:sz w:val="28"/>
-          <w:szCs w:val="28"/>
-        </w:rPr>
-      </w:pPr>
-      <w:r>
-        <w:rPr/>
-      </w:r>
-    </w:p>
-    <w:p>
-      <w:pPr>
-        <w:pStyle w:val="Normal"/>
         <w:rPr/>
       </w:pPr>
       <w:r>
@@ -2138,34 +2050,22 @@
         </w:rPr>
       </w:pPr>
       <w:r>
-        <w:rPr/>
-      </w:r>
-    </w:p>
-    <w:p>
-      <w:pPr>
-        <w:pStyle w:val="Normal"/>
-        <w:rPr>
-          <w:sz w:val="28"/>
-          <w:szCs w:val="28"/>
-        </w:rPr>
-      </w:pPr>
-      <w:r>
         <w:rPr>
           <w:sz w:val="28"/>
           <w:szCs w:val="28"/>
         </w:rPr>
         <w:drawing>
-          <wp:anchor behindDoc="0" distT="0" distB="0" distL="0" distR="0" simplePos="0" locked="0" layoutInCell="1" allowOverlap="1" relativeHeight="8">
+          <wp:anchor behindDoc="0" distT="0" distB="0" distL="0" distR="0" simplePos="0" locked="0" layoutInCell="1" allowOverlap="1" relativeHeight="6">
             <wp:simplePos x="0" y="0"/>
             <wp:positionH relativeFrom="column">
-              <wp:align>center</wp:align>
+              <wp:posOffset>31115</wp:posOffset>
             </wp:positionH>
             <wp:positionV relativeFrom="paragraph">
-              <wp:posOffset>635</wp:posOffset>
+              <wp:posOffset>133985</wp:posOffset>
             </wp:positionV>
             <wp:extent cx="6120130" cy="796925"/>
             <wp:effectExtent l="0" t="0" r="0" b="0"/>
-            <wp:wrapSquare wrapText="largest"/>
+            <wp:wrapTopAndBottom/>
             <wp:docPr id="7" name="Изображение5" descr=""/>
             <wp:cNvGraphicFramePr>
               <a:graphicFrameLocks xmlns:a="http://schemas.openxmlformats.org/drawingml/2006/main" noChangeAspect="1"/>
@@ -2259,7 +2159,7 @@
           <w:szCs w:val="28"/>
         </w:rPr>
         <w:drawing>
-          <wp:anchor behindDoc="0" distT="0" distB="0" distL="0" distR="0" simplePos="0" locked="0" layoutInCell="1" allowOverlap="1" relativeHeight="9">
+          <wp:anchor behindDoc="0" distT="0" distB="0" distL="0" distR="0" simplePos="0" locked="0" layoutInCell="1" allowOverlap="1" relativeHeight="7">
             <wp:simplePos x="0" y="0"/>
             <wp:positionH relativeFrom="column">
               <wp:align>center</wp:align>
@@ -2304,7 +2204,7 @@
           </wp:anchor>
         </w:drawing>
         <w:drawing>
-          <wp:anchor behindDoc="0" distT="0" distB="0" distL="0" distR="0" simplePos="0" locked="0" layoutInCell="1" allowOverlap="1" relativeHeight="10">
+          <wp:anchor behindDoc="0" distT="0" distB="0" distL="0" distR="0" simplePos="0" locked="0" layoutInCell="1" allowOverlap="1" relativeHeight="8">
             <wp:simplePos x="0" y="0"/>
             <wp:positionH relativeFrom="column">
               <wp:posOffset>0</wp:posOffset>
@@ -2380,7 +2280,7 @@
           <w:szCs w:val="28"/>
         </w:rPr>
         <w:drawing>
-          <wp:anchor behindDoc="0" distT="0" distB="0" distL="0" distR="0" simplePos="0" locked="0" layoutInCell="1" allowOverlap="1" relativeHeight="11">
+          <wp:anchor behindDoc="0" distT="0" distB="0" distL="0" distR="0" simplePos="0" locked="0" layoutInCell="1" allowOverlap="1" relativeHeight="9">
             <wp:simplePos x="0" y="0"/>
             <wp:positionH relativeFrom="column">
               <wp:align>center</wp:align>
@@ -2484,7 +2384,7 @@
           <w:szCs w:val="28"/>
         </w:rPr>
         <w:drawing>
-          <wp:anchor behindDoc="0" distT="0" distB="0" distL="0" distR="0" simplePos="0" locked="0" layoutInCell="1" allowOverlap="1" relativeHeight="12">
+          <wp:anchor behindDoc="0" distT="0" distB="0" distL="0" distR="0" simplePos="0" locked="0" layoutInCell="1" allowOverlap="1" relativeHeight="10">
             <wp:simplePos x="0" y="0"/>
             <wp:positionH relativeFrom="column">
               <wp:align>center</wp:align>
@@ -2584,9 +2484,12 @@
         </w:rPr>
       </w:pPr>
       <w:r>
-        <w:rPr/>
+        <w:rPr>
+          <w:sz w:val="28"/>
+          <w:szCs w:val="28"/>
+        </w:rPr>
         <w:drawing>
-          <wp:anchor behindDoc="0" distT="0" distB="0" distL="0" distR="0" simplePos="0" locked="0" layoutInCell="1" allowOverlap="1" relativeHeight="13">
+          <wp:anchor behindDoc="0" distT="0" distB="0" distL="0" distR="0" simplePos="0" locked="0" layoutInCell="1" allowOverlap="1" relativeHeight="11">
             <wp:simplePos x="0" y="0"/>
             <wp:positionH relativeFrom="column">
               <wp:posOffset>-40640</wp:posOffset>
@@ -2631,7 +2534,7 @@
           </wp:anchor>
         </w:drawing>
         <w:drawing>
-          <wp:anchor behindDoc="0" distT="0" distB="0" distL="0" distR="0" simplePos="0" locked="0" layoutInCell="1" allowOverlap="1" relativeHeight="14">
+          <wp:anchor behindDoc="0" distT="0" distB="0" distL="0" distR="0" simplePos="0" locked="0" layoutInCell="1" allowOverlap="1" relativeHeight="12">
             <wp:simplePos x="0" y="0"/>
             <wp:positionH relativeFrom="column">
               <wp:posOffset>-40640</wp:posOffset>
@@ -2686,127 +2589,130 @@
         </w:rPr>
       </w:pPr>
       <w:r>
-        <w:rPr/>
-      </w:r>
-    </w:p>
-    <w:p>
-      <w:pPr>
-        <w:pStyle w:val="Normal"/>
-        <w:rPr>
-          <w:sz w:val="28"/>
-          <w:szCs w:val="28"/>
-        </w:rPr>
-      </w:pPr>
-      <w:r>
-        <w:rPr/>
-      </w:r>
-    </w:p>
-    <w:p>
-      <w:pPr>
-        <w:pStyle w:val="Normal"/>
-        <w:rPr>
-          <w:sz w:val="28"/>
-          <w:szCs w:val="28"/>
-        </w:rPr>
-      </w:pPr>
-      <w:r>
-        <w:rPr/>
-      </w:r>
-    </w:p>
-    <w:p>
-      <w:pPr>
-        <w:pStyle w:val="Normal"/>
-        <w:rPr>
-          <w:sz w:val="28"/>
-          <w:szCs w:val="28"/>
-        </w:rPr>
-      </w:pPr>
-      <w:r>
-        <w:rPr/>
-      </w:r>
-    </w:p>
-    <w:p>
-      <w:pPr>
-        <w:pStyle w:val="Normal"/>
-        <w:rPr>
-          <w:sz w:val="28"/>
-          <w:szCs w:val="28"/>
-        </w:rPr>
-      </w:pPr>
-      <w:r>
-        <w:rPr/>
-      </w:r>
-    </w:p>
-    <w:p>
-      <w:pPr>
-        <w:pStyle w:val="Normal"/>
-        <w:rPr>
-          <w:sz w:val="28"/>
-          <w:szCs w:val="28"/>
-        </w:rPr>
-      </w:pPr>
-      <w:r>
-        <w:rPr/>
-      </w:r>
-    </w:p>
-    <w:p>
-      <w:pPr>
-        <w:pStyle w:val="Normal"/>
-        <w:rPr>
-          <w:sz w:val="28"/>
-          <w:szCs w:val="28"/>
-        </w:rPr>
-      </w:pPr>
-      <w:r>
-        <w:rPr/>
-      </w:r>
-    </w:p>
-    <w:p>
-      <w:pPr>
-        <w:pStyle w:val="Normal"/>
-        <w:rPr>
-          <w:sz w:val="28"/>
-          <w:szCs w:val="28"/>
-        </w:rPr>
-      </w:pPr>
-      <w:r>
-        <w:rPr/>
-      </w:r>
-    </w:p>
-    <w:p>
-      <w:pPr>
-        <w:pStyle w:val="Normal"/>
-        <w:rPr>
-          <w:sz w:val="28"/>
-          <w:szCs w:val="28"/>
-        </w:rPr>
-      </w:pPr>
-      <w:r>
-        <w:rPr/>
-      </w:r>
-    </w:p>
-    <w:p>
-      <w:pPr>
-        <w:pStyle w:val="Normal"/>
-        <w:rPr>
-          <w:sz w:val="28"/>
-          <w:szCs w:val="28"/>
-        </w:rPr>
-      </w:pPr>
-      <w:r>
-        <w:rPr/>
-      </w:r>
-    </w:p>
-    <w:p>
-      <w:pPr>
-        <w:pStyle w:val="Normal"/>
-        <w:rPr>
-          <w:sz w:val="28"/>
-          <w:szCs w:val="28"/>
-        </w:rPr>
-      </w:pPr>
-      <w:r>
-        <w:rPr/>
+        <w:rPr>
+          <w:sz w:val="28"/>
+          <w:szCs w:val="28"/>
+        </w:rPr>
+      </w:r>
+    </w:p>
+    <w:p>
+      <w:pPr>
+        <w:pStyle w:val="Normal"/>
+        <w:rPr>
+          <w:sz w:val="28"/>
+          <w:szCs w:val="28"/>
+        </w:rPr>
+      </w:pPr>
+      <w:r>
+        <w:rPr>
+          <w:sz w:val="28"/>
+          <w:szCs w:val="28"/>
+        </w:rPr>
+      </w:r>
+    </w:p>
+    <w:p>
+      <w:pPr>
+        <w:pStyle w:val="Normal"/>
+        <w:rPr>
+          <w:sz w:val="28"/>
+          <w:szCs w:val="28"/>
+        </w:rPr>
+      </w:pPr>
+      <w:r>
+        <w:rPr>
+          <w:sz w:val="28"/>
+          <w:szCs w:val="28"/>
+        </w:rPr>
+      </w:r>
+    </w:p>
+    <w:p>
+      <w:pPr>
+        <w:pStyle w:val="Normal"/>
+        <w:rPr>
+          <w:sz w:val="28"/>
+          <w:szCs w:val="28"/>
+        </w:rPr>
+      </w:pPr>
+      <w:r>
+        <w:rPr>
+          <w:sz w:val="28"/>
+          <w:szCs w:val="28"/>
+        </w:rPr>
+      </w:r>
+    </w:p>
+    <w:p>
+      <w:pPr>
+        <w:pStyle w:val="Normal"/>
+        <w:rPr>
+          <w:sz w:val="28"/>
+          <w:szCs w:val="28"/>
+        </w:rPr>
+      </w:pPr>
+      <w:r>
+        <w:rPr>
+          <w:sz w:val="28"/>
+          <w:szCs w:val="28"/>
+        </w:rPr>
+      </w:r>
+    </w:p>
+    <w:p>
+      <w:pPr>
+        <w:pStyle w:val="Normal"/>
+        <w:rPr>
+          <w:sz w:val="28"/>
+          <w:szCs w:val="28"/>
+        </w:rPr>
+      </w:pPr>
+      <w:r>
+        <w:rPr>
+          <w:sz w:val="28"/>
+          <w:szCs w:val="28"/>
+        </w:rPr>
+      </w:r>
+    </w:p>
+    <w:p>
+      <w:pPr>
+        <w:pStyle w:val="Normal"/>
+        <w:rPr>
+          <w:sz w:val="28"/>
+          <w:szCs w:val="28"/>
+        </w:rPr>
+      </w:pPr>
+      <w:r>
+        <w:rPr>
+          <w:sz w:val="28"/>
+          <w:szCs w:val="28"/>
+        </w:rPr>
+      </w:r>
+    </w:p>
+    <w:p>
+      <w:pPr>
+        <w:pStyle w:val="Normal"/>
+        <w:rPr>
+          <w:sz w:val="28"/>
+          <w:szCs w:val="28"/>
+        </w:rPr>
+      </w:pPr>
+      <w:r>
+        <w:rPr>
+          <w:sz w:val="28"/>
+          <w:szCs w:val="28"/>
+        </w:rPr>
+      </w:r>
+    </w:p>
+    <w:p>
+      <w:pPr>
+        <w:pStyle w:val="Normal"/>
+        <w:rPr>
+          <w:sz w:val="28"/>
+          <w:szCs w:val="28"/>
+        </w:rPr>
+      </w:pPr>
+      <w:r>
+        <w:rPr>
+          <w:sz w:val="28"/>
+          <w:szCs w:val="28"/>
+        </w:rPr>
       </w:r>
       <w:r>
         <w:br w:type="page"/>
@@ -2842,7 +2748,7 @@
           <w:szCs w:val="28"/>
         </w:rPr>
         <w:drawing>
-          <wp:anchor behindDoc="0" distT="0" distB="0" distL="0" distR="0" simplePos="0" locked="0" layoutInCell="1" allowOverlap="1" relativeHeight="15">
+          <wp:anchor behindDoc="0" distT="0" distB="0" distL="0" distR="0" simplePos="0" locked="0" layoutInCell="1" allowOverlap="1" relativeHeight="13">
             <wp:simplePos x="0" y="0"/>
             <wp:positionH relativeFrom="column">
               <wp:align>center</wp:align>
@@ -2955,7 +2861,7 @@
       <w:r>
         <w:rPr/>
         <w:drawing>
-          <wp:anchor behindDoc="0" distT="0" distB="0" distL="0" distR="0" simplePos="0" locked="0" layoutInCell="1" allowOverlap="1" relativeHeight="18">
+          <wp:anchor behindDoc="0" distT="0" distB="0" distL="0" distR="0" simplePos="0" locked="0" layoutInCell="1" allowOverlap="1" relativeHeight="16">
             <wp:simplePos x="0" y="0"/>
             <wp:positionH relativeFrom="column">
               <wp:align>center</wp:align>
@@ -3000,7 +2906,7 @@
           </wp:anchor>
         </w:drawing>
         <w:drawing>
-          <wp:anchor behindDoc="0" distT="0" distB="0" distL="0" distR="0" simplePos="0" locked="0" layoutInCell="1" allowOverlap="1" relativeHeight="19">
+          <wp:anchor behindDoc="0" distT="0" distB="0" distL="0" distR="0" simplePos="0" locked="0" layoutInCell="1" allowOverlap="1" relativeHeight="17">
             <wp:simplePos x="0" y="0"/>
             <wp:positionH relativeFrom="column">
               <wp:posOffset>0</wp:posOffset>
@@ -3064,7 +2970,7 @@
       <w:r>
         <w:rPr/>
         <w:drawing>
-          <wp:anchor behindDoc="0" distT="0" distB="0" distL="0" distR="0" simplePos="0" locked="0" layoutInCell="1" allowOverlap="1" relativeHeight="20">
+          <wp:anchor behindDoc="0" distT="0" distB="0" distL="0" distR="0" simplePos="0" locked="0" layoutInCell="1" allowOverlap="1" relativeHeight="18">
             <wp:simplePos x="0" y="0"/>
             <wp:positionH relativeFrom="column">
               <wp:align>center</wp:align>
@@ -3109,7 +3015,7 @@
           </wp:anchor>
         </w:drawing>
         <w:drawing>
-          <wp:anchor behindDoc="0" distT="0" distB="0" distL="0" distR="0" simplePos="0" locked="0" layoutInCell="1" allowOverlap="1" relativeHeight="21">
+          <wp:anchor behindDoc="0" distT="0" distB="0" distL="0" distR="0" simplePos="0" locked="0" layoutInCell="1" allowOverlap="1" relativeHeight="19">
             <wp:simplePos x="0" y="0"/>
             <wp:positionH relativeFrom="column">
               <wp:posOffset>0</wp:posOffset>
@@ -3257,7 +3163,7 @@
       <w:r>
         <w:rPr/>
         <w:drawing>
-          <wp:anchor behindDoc="0" distT="0" distB="0" distL="0" distR="0" simplePos="0" locked="0" layoutInCell="1" allowOverlap="1" relativeHeight="16">
+          <wp:anchor behindDoc="0" distT="0" distB="0" distL="0" distR="0" simplePos="0" locked="0" layoutInCell="1" allowOverlap="1" relativeHeight="14">
             <wp:simplePos x="0" y="0"/>
             <wp:positionH relativeFrom="column">
               <wp:align>center</wp:align>
@@ -3311,7 +3217,7 @@
       <w:r>
         <w:rPr/>
         <w:drawing>
-          <wp:anchor behindDoc="0" distT="0" distB="0" distL="0" distR="0" simplePos="0" locked="0" layoutInCell="1" allowOverlap="1" relativeHeight="17">
+          <wp:anchor behindDoc="0" distT="0" distB="0" distL="0" distR="0" simplePos="0" locked="0" layoutInCell="1" allowOverlap="1" relativeHeight="15">
             <wp:simplePos x="0" y="0"/>
             <wp:positionH relativeFrom="column">
               <wp:align>center</wp:align>

</xml_diff>

<commit_message>
EDIT: 5th task, only flag in signal processor
</commit_message>
<xml_diff>
--- a/lab2/report/report.docx
+++ b/lab2/report/report.docx
@@ -62,11 +62,11 @@
                   <wp:effectExtent l="0" t="0" r="0" b="0"/>
                   <wp:wrapTight wrapText="bothSides">
                     <wp:wrapPolygon edited="0">
-                      <wp:start x="-1270" y="0"/>
-                      <wp:lineTo x="-1270" y="20594"/>
-                      <wp:lineTo x="21825" y="20594"/>
-                      <wp:lineTo x="21825" y="0"/>
-                      <wp:lineTo x="-1270" y="0"/>
+                      <wp:start x="-1389" y="0"/>
+                      <wp:lineTo x="-1389" y="20474"/>
+                      <wp:lineTo x="21814" y="20474"/>
+                      <wp:lineTo x="21814" y="0"/>
+                      <wp:lineTo x="-1389" y="0"/>
                     </wp:wrapPolygon>
                   </wp:wrapTight>
                   <wp:docPr id="1" name="Рисунок 2" descr="Gerb-BMSTU_01"/>
@@ -1937,7 +1937,7 @@
           <w:szCs w:val="28"/>
         </w:rPr>
         <w:drawing>
-          <wp:anchor behindDoc="0" distT="0" distB="0" distL="0" distR="0" simplePos="0" locked="0" layoutInCell="1" allowOverlap="1" relativeHeight="18">
+          <wp:anchor behindDoc="0" distT="0" distB="0" distL="0" distR="0" simplePos="0" locked="0" layoutInCell="1" allowOverlap="1" relativeHeight="12">
             <wp:simplePos x="0" y="0"/>
             <wp:positionH relativeFrom="column">
               <wp:align>center</wp:align>
@@ -1982,7 +1982,7 @@
           </wp:anchor>
         </w:drawing>
         <w:drawing>
-          <wp:anchor behindDoc="0" distT="0" distB="0" distL="0" distR="0" simplePos="0" locked="0" layoutInCell="1" allowOverlap="1" relativeHeight="19">
+          <wp:anchor behindDoc="0" distT="0" distB="0" distL="0" distR="0" simplePos="0" locked="0" layoutInCell="1" allowOverlap="1" relativeHeight="13">
             <wp:simplePos x="0" y="0"/>
             <wp:positionH relativeFrom="column">
               <wp:posOffset>0</wp:posOffset>
@@ -2214,9 +2214,12 @@
         </w:rPr>
       </w:pPr>
       <w:r>
-        <w:rPr/>
+        <w:rPr>
+          <w:sz w:val="28"/>
+          <w:szCs w:val="28"/>
+        </w:rPr>
         <w:drawing>
-          <wp:anchor behindDoc="0" distT="0" distB="0" distL="0" distR="0" simplePos="0" locked="0" layoutInCell="1" allowOverlap="1" relativeHeight="20">
+          <wp:anchor behindDoc="0" distT="0" distB="0" distL="0" distR="0" simplePos="0" locked="0" layoutInCell="1" allowOverlap="1" relativeHeight="14">
             <wp:simplePos x="0" y="0"/>
             <wp:positionH relativeFrom="column">
               <wp:align>center</wp:align>
@@ -2271,7 +2274,10 @@
         </w:rPr>
       </w:pPr>
       <w:r>
-        <w:rPr/>
+        <w:rPr>
+          <w:sz w:val="28"/>
+          <w:szCs w:val="28"/>
+        </w:rPr>
       </w:r>
     </w:p>
     <w:p>
@@ -2296,9 +2302,12 @@
         </w:rPr>
       </w:pPr>
       <w:r>
-        <w:rPr/>
+        <w:rPr>
+          <w:sz w:val="28"/>
+          <w:szCs w:val="28"/>
+        </w:rPr>
         <w:drawing>
-          <wp:anchor behindDoc="0" distT="0" distB="0" distL="0" distR="0" simplePos="0" locked="0" layoutInCell="1" allowOverlap="1" relativeHeight="22">
+          <wp:anchor behindDoc="0" distT="0" distB="0" distL="0" distR="0" simplePos="0" locked="0" layoutInCell="1" allowOverlap="1" relativeHeight="16">
             <wp:simplePos x="0" y="0"/>
             <wp:positionH relativeFrom="column">
               <wp:align>center</wp:align>
@@ -2374,7 +2383,7 @@
           <w:szCs w:val="28"/>
         </w:rPr>
         <w:drawing>
-          <wp:anchor behindDoc="0" distT="0" distB="0" distL="0" distR="0" simplePos="0" locked="0" layoutInCell="1" allowOverlap="1" relativeHeight="21">
+          <wp:anchor behindDoc="0" distT="0" distB="0" distL="0" distR="0" simplePos="0" locked="0" layoutInCell="1" allowOverlap="1" relativeHeight="15">
             <wp:simplePos x="0" y="0"/>
             <wp:positionH relativeFrom="column">
               <wp:align>center</wp:align>
@@ -2955,15 +2964,15 @@
       <w:r>
         <w:rPr/>
         <w:drawing>
-          <wp:anchor behindDoc="0" distT="0" distB="0" distL="0" distR="0" simplePos="0" locked="0" layoutInCell="1" allowOverlap="1" relativeHeight="14">
+          <wp:anchor behindDoc="0" distT="0" distB="0" distL="0" distR="0" simplePos="0" locked="0" layoutInCell="1" allowOverlap="1" relativeHeight="17">
             <wp:simplePos x="0" y="0"/>
             <wp:positionH relativeFrom="column">
-              <wp:align>center</wp:align>
+              <wp:align>left</wp:align>
             </wp:positionH>
             <wp:positionV relativeFrom="paragraph">
               <wp:posOffset>635</wp:posOffset>
             </wp:positionV>
-            <wp:extent cx="6120130" cy="4631690"/>
+            <wp:extent cx="5171440" cy="4347845"/>
             <wp:effectExtent l="0" t="0" r="0" b="0"/>
             <wp:wrapTopAndBottom/>
             <wp:docPr id="16" name="Изображение11" descr=""/>
@@ -2988,7 +2997,7 @@
                   <pic:spPr bwMode="auto">
                     <a:xfrm>
                       <a:off x="0" y="0"/>
-                      <a:ext cx="6120130" cy="4631690"/>
+                      <a:ext cx="5171440" cy="4347845"/>
                     </a:xfrm>
                     <a:prstGeom prst="rect">
                       <a:avLst/>
@@ -3000,15 +3009,15 @@
           </wp:anchor>
         </w:drawing>
         <w:drawing>
-          <wp:anchor behindDoc="0" distT="0" distB="0" distL="0" distR="0" simplePos="0" locked="0" layoutInCell="1" allowOverlap="1" relativeHeight="15">
+          <wp:anchor behindDoc="0" distT="0" distB="0" distL="0" distR="0" simplePos="0" locked="0" layoutInCell="1" allowOverlap="1" relativeHeight="18">
             <wp:simplePos x="0" y="0"/>
             <wp:positionH relativeFrom="column">
               <wp:posOffset>0</wp:posOffset>
             </wp:positionH>
             <wp:positionV relativeFrom="paragraph">
-              <wp:posOffset>4631055</wp:posOffset>
+              <wp:posOffset>4347210</wp:posOffset>
             </wp:positionV>
-            <wp:extent cx="6205220" cy="4196080"/>
+            <wp:extent cx="5481320" cy="3971925"/>
             <wp:effectExtent l="0" t="0" r="0" b="0"/>
             <wp:wrapTopAndBottom/>
             <wp:docPr id="17" name="Изображение12" descr=""/>
@@ -3026,7 +3035,6 @@
                   </pic:nvPicPr>
                   <pic:blipFill>
                     <a:blip r:embed="rId18"/>
-                    <a:srcRect l="0" t="0" r="6803" b="0"/>
                     <a:stretch>
                       <a:fillRect/>
                     </a:stretch>
@@ -3034,7 +3042,7 @@
                   <pic:spPr bwMode="auto">
                     <a:xfrm>
                       <a:off x="0" y="0"/>
-                      <a:ext cx="6205220" cy="4196080"/>
+                      <a:ext cx="5481320" cy="3971925"/>
                     </a:xfrm>
                     <a:prstGeom prst="rect">
                       <a:avLst/>
@@ -3064,7 +3072,7 @@
       <w:r>
         <w:rPr/>
         <w:drawing>
-          <wp:anchor behindDoc="0" distT="0" distB="0" distL="0" distR="0" simplePos="0" locked="0" layoutInCell="1" allowOverlap="1" relativeHeight="16">
+          <wp:anchor behindDoc="0" distT="0" distB="0" distL="0" distR="0" simplePos="0" locked="0" layoutInCell="1" allowOverlap="1" relativeHeight="19">
             <wp:simplePos x="0" y="0"/>
             <wp:positionH relativeFrom="column">
               <wp:align>center</wp:align>
@@ -3072,9 +3080,9 @@
             <wp:positionV relativeFrom="paragraph">
               <wp:posOffset>635</wp:posOffset>
             </wp:positionV>
-            <wp:extent cx="6120130" cy="4289425"/>
+            <wp:extent cx="6120130" cy="3827145"/>
             <wp:effectExtent l="0" t="0" r="0" b="0"/>
-            <wp:wrapTopAndBottom/>
+            <wp:wrapSquare wrapText="largest"/>
             <wp:docPr id="18" name="Изображение13" descr=""/>
             <wp:cNvGraphicFramePr>
               <a:graphicFrameLocks xmlns:a="http://schemas.openxmlformats.org/drawingml/2006/main" noChangeAspect="1"/>
@@ -3097,7 +3105,7 @@
                   <pic:spPr bwMode="auto">
                     <a:xfrm>
                       <a:off x="0" y="0"/>
-                      <a:ext cx="6120130" cy="4289425"/>
+                      <a:ext cx="6120130" cy="3827145"/>
                     </a:xfrm>
                     <a:prstGeom prst="rect">
                       <a:avLst/>
@@ -3108,19 +3116,149 @@
             </a:graphic>
           </wp:anchor>
         </w:drawing>
+      </w:r>
+    </w:p>
+    <w:p>
+      <w:pPr>
+        <w:pStyle w:val="Normal"/>
+        <w:rPr/>
+      </w:pPr>
+      <w:r>
+        <w:rPr/>
+      </w:r>
+    </w:p>
+    <w:p>
+      <w:pPr>
+        <w:pStyle w:val="Normal"/>
+        <w:rPr/>
+      </w:pPr>
+      <w:r>
+        <w:rPr/>
+      </w:r>
+    </w:p>
+    <w:p>
+      <w:pPr>
+        <w:pStyle w:val="Normal"/>
+        <w:rPr/>
+      </w:pPr>
+      <w:r>
+        <w:rPr/>
+      </w:r>
+    </w:p>
+    <w:p>
+      <w:pPr>
+        <w:pStyle w:val="Normal"/>
+        <w:rPr/>
+      </w:pPr>
+      <w:r>
+        <w:rPr/>
+      </w:r>
+    </w:p>
+    <w:p>
+      <w:pPr>
+        <w:pStyle w:val="Normal"/>
+        <w:rPr/>
+      </w:pPr>
+      <w:r>
+        <w:rPr/>
+      </w:r>
+    </w:p>
+    <w:p>
+      <w:pPr>
+        <w:pStyle w:val="Normal"/>
+        <w:rPr/>
+      </w:pPr>
+      <w:r>
+        <w:rPr/>
+      </w:r>
+    </w:p>
+    <w:p>
+      <w:pPr>
+        <w:pStyle w:val="Normal"/>
+        <w:rPr/>
+      </w:pPr>
+      <w:r>
+        <w:rPr/>
+      </w:r>
+    </w:p>
+    <w:p>
+      <w:pPr>
+        <w:pStyle w:val="Normal"/>
+        <w:rPr/>
+      </w:pPr>
+      <w:r>
+        <w:rPr/>
+      </w:r>
+    </w:p>
+    <w:p>
+      <w:pPr>
+        <w:pStyle w:val="Normal"/>
+        <w:rPr/>
+      </w:pPr>
+      <w:r>
+        <w:rPr/>
+      </w:r>
+    </w:p>
+    <w:p>
+      <w:pPr>
+        <w:pStyle w:val="Normal"/>
+        <w:rPr/>
+      </w:pPr>
+      <w:r>
+        <w:rPr/>
+      </w:r>
+    </w:p>
+    <w:p>
+      <w:pPr>
+        <w:pStyle w:val="Normal"/>
+        <w:rPr/>
+      </w:pPr>
+      <w:r>
+        <w:rPr/>
+      </w:r>
+    </w:p>
+    <w:p>
+      <w:pPr>
+        <w:pStyle w:val="Normal"/>
+        <w:rPr/>
+      </w:pPr>
+      <w:r>
+        <w:rPr/>
+      </w:r>
+      <w:r>
+        <w:br w:type="page"/>
+      </w:r>
+    </w:p>
+    <w:p>
+      <w:pPr>
+        <w:pStyle w:val="Normal"/>
+        <w:rPr/>
+      </w:pPr>
+      <w:r>
+        <w:rPr/>
+        <w:t>Примеры работы:</w:t>
+      </w:r>
+    </w:p>
+    <w:p>
+      <w:pPr>
+        <w:pStyle w:val="Normal"/>
+        <w:rPr/>
+      </w:pPr>
+      <w:r>
+        <w:rPr/>
         <w:drawing>
-          <wp:anchor behindDoc="0" distT="0" distB="0" distL="0" distR="0" simplePos="0" locked="0" layoutInCell="1" allowOverlap="1" relativeHeight="17">
+          <wp:anchor behindDoc="0" distT="0" distB="0" distL="0" distR="0" simplePos="0" locked="0" layoutInCell="1" allowOverlap="1" relativeHeight="20">
             <wp:simplePos x="0" y="0"/>
             <wp:positionH relativeFrom="column">
-              <wp:posOffset>0</wp:posOffset>
+              <wp:align>center</wp:align>
             </wp:positionH>
             <wp:positionV relativeFrom="paragraph">
-              <wp:posOffset>4288790</wp:posOffset>
+              <wp:posOffset>635</wp:posOffset>
             </wp:positionV>
-            <wp:extent cx="6120130" cy="2089150"/>
+            <wp:extent cx="6120130" cy="3952875"/>
             <wp:effectExtent l="0" t="0" r="0" b="0"/>
-            <wp:wrapTopAndBottom/>
-            <wp:docPr id="19" name="Изображение19" descr=""/>
+            <wp:wrapSquare wrapText="largest"/>
+            <wp:docPr id="19" name="Изображение14" descr=""/>
             <wp:cNvGraphicFramePr>
               <a:graphicFrameLocks xmlns:a="http://schemas.openxmlformats.org/drawingml/2006/main" noChangeAspect="1"/>
             </wp:cNvGraphicFramePr>
@@ -3128,7 +3266,7 @@
               <a:graphicData uri="http://schemas.openxmlformats.org/drawingml/2006/picture">
                 <pic:pic xmlns:pic="http://schemas.openxmlformats.org/drawingml/2006/picture">
                   <pic:nvPicPr>
-                    <pic:cNvPr id="19" name="Изображение19" descr=""/>
+                    <pic:cNvPr id="19" name="Изображение14" descr=""/>
                     <pic:cNvPicPr>
                       <a:picLocks noChangeAspect="1" noChangeArrowheads="1"/>
                     </pic:cNvPicPr>
@@ -3142,209 +3280,7 @@
                   <pic:spPr bwMode="auto">
                     <a:xfrm>
                       <a:off x="0" y="0"/>
-                      <a:ext cx="6120130" cy="2089150"/>
-                    </a:xfrm>
-                    <a:prstGeom prst="rect">
-                      <a:avLst/>
-                    </a:prstGeom>
-                  </pic:spPr>
-                </pic:pic>
-              </a:graphicData>
-            </a:graphic>
-          </wp:anchor>
-        </w:drawing>
-      </w:r>
-    </w:p>
-    <w:p>
-      <w:pPr>
-        <w:pStyle w:val="Normal"/>
-        <w:rPr/>
-      </w:pPr>
-      <w:r>
-        <w:rPr/>
-      </w:r>
-    </w:p>
-    <w:p>
-      <w:pPr>
-        <w:pStyle w:val="Normal"/>
-        <w:rPr/>
-      </w:pPr>
-      <w:r>
-        <w:rPr/>
-      </w:r>
-    </w:p>
-    <w:p>
-      <w:pPr>
-        <w:pStyle w:val="Normal"/>
-        <w:rPr/>
-      </w:pPr>
-      <w:r>
-        <w:rPr/>
-      </w:r>
-    </w:p>
-    <w:p>
-      <w:pPr>
-        <w:pStyle w:val="Normal"/>
-        <w:rPr/>
-      </w:pPr>
-      <w:r>
-        <w:rPr/>
-      </w:r>
-    </w:p>
-    <w:p>
-      <w:pPr>
-        <w:pStyle w:val="Normal"/>
-        <w:rPr/>
-      </w:pPr>
-      <w:r>
-        <w:rPr/>
-      </w:r>
-    </w:p>
-    <w:p>
-      <w:pPr>
-        <w:pStyle w:val="Normal"/>
-        <w:rPr/>
-      </w:pPr>
-      <w:r>
-        <w:rPr/>
-      </w:r>
-    </w:p>
-    <w:p>
-      <w:pPr>
-        <w:pStyle w:val="Normal"/>
-        <w:rPr/>
-      </w:pPr>
-      <w:r>
-        <w:rPr/>
-      </w:r>
-    </w:p>
-    <w:p>
-      <w:pPr>
-        <w:pStyle w:val="Normal"/>
-        <w:rPr/>
-      </w:pPr>
-      <w:r>
-        <w:rPr/>
-      </w:r>
-    </w:p>
-    <w:p>
-      <w:pPr>
-        <w:pStyle w:val="Normal"/>
-        <w:rPr/>
-      </w:pPr>
-      <w:r>
-        <w:rPr/>
-      </w:r>
-      <w:r>
-        <w:br w:type="page"/>
-      </w:r>
-    </w:p>
-    <w:p>
-      <w:pPr>
-        <w:pStyle w:val="Normal"/>
-        <w:rPr/>
-      </w:pPr>
-      <w:r>
-        <w:rPr/>
-        <w:t>Примеры работы:</w:t>
-      </w:r>
-    </w:p>
-    <w:p>
-      <w:pPr>
-        <w:pStyle w:val="Normal"/>
-        <w:rPr/>
-      </w:pPr>
-      <w:r>
-        <w:rPr/>
-        <w:drawing>
-          <wp:anchor behindDoc="0" distT="0" distB="0" distL="0" distR="0" simplePos="0" locked="0" layoutInCell="1" allowOverlap="1" relativeHeight="12">
-            <wp:simplePos x="0" y="0"/>
-            <wp:positionH relativeFrom="column">
-              <wp:align>center</wp:align>
-            </wp:positionH>
-            <wp:positionV relativeFrom="paragraph">
-              <wp:posOffset>635</wp:posOffset>
-            </wp:positionV>
-            <wp:extent cx="6120130" cy="2076450"/>
-            <wp:effectExtent l="0" t="0" r="0" b="0"/>
-            <wp:wrapTopAndBottom/>
-            <wp:docPr id="20" name="Изображение14" descr=""/>
-            <wp:cNvGraphicFramePr>
-              <a:graphicFrameLocks xmlns:a="http://schemas.openxmlformats.org/drawingml/2006/main" noChangeAspect="1"/>
-            </wp:cNvGraphicFramePr>
-            <a:graphic xmlns:a="http://schemas.openxmlformats.org/drawingml/2006/main">
-              <a:graphicData uri="http://schemas.openxmlformats.org/drawingml/2006/picture">
-                <pic:pic xmlns:pic="http://schemas.openxmlformats.org/drawingml/2006/picture">
-                  <pic:nvPicPr>
-                    <pic:cNvPr id="20" name="Изображение14" descr=""/>
-                    <pic:cNvPicPr>
-                      <a:picLocks noChangeAspect="1" noChangeArrowheads="1"/>
-                    </pic:cNvPicPr>
-                  </pic:nvPicPr>
-                  <pic:blipFill>
-                    <a:blip r:embed="rId21"/>
-                    <a:stretch>
-                      <a:fillRect/>
-                    </a:stretch>
-                  </pic:blipFill>
-                  <pic:spPr bwMode="auto">
-                    <a:xfrm>
-                      <a:off x="0" y="0"/>
-                      <a:ext cx="6120130" cy="2076450"/>
-                    </a:xfrm>
-                    <a:prstGeom prst="rect">
-                      <a:avLst/>
-                    </a:prstGeom>
-                  </pic:spPr>
-                </pic:pic>
-              </a:graphicData>
-            </a:graphic>
-          </wp:anchor>
-        </w:drawing>
-      </w:r>
-    </w:p>
-    <w:p>
-      <w:pPr>
-        <w:pStyle w:val="Normal"/>
-        <w:rPr/>
-      </w:pPr>
-      <w:r>
-        <w:rPr/>
-        <w:drawing>
-          <wp:anchor behindDoc="0" distT="0" distB="0" distL="0" distR="0" simplePos="0" locked="0" layoutInCell="1" allowOverlap="1" relativeHeight="13">
-            <wp:simplePos x="0" y="0"/>
-            <wp:positionH relativeFrom="column">
-              <wp:align>center</wp:align>
-            </wp:positionH>
-            <wp:positionV relativeFrom="paragraph">
-              <wp:posOffset>635</wp:posOffset>
-            </wp:positionV>
-            <wp:extent cx="6120130" cy="1664335"/>
-            <wp:effectExtent l="0" t="0" r="0" b="0"/>
-            <wp:wrapTopAndBottom/>
-            <wp:docPr id="21" name="Изображение15" descr=""/>
-            <wp:cNvGraphicFramePr>
-              <a:graphicFrameLocks xmlns:a="http://schemas.openxmlformats.org/drawingml/2006/main" noChangeAspect="1"/>
-            </wp:cNvGraphicFramePr>
-            <a:graphic xmlns:a="http://schemas.openxmlformats.org/drawingml/2006/main">
-              <a:graphicData uri="http://schemas.openxmlformats.org/drawingml/2006/picture">
-                <pic:pic xmlns:pic="http://schemas.openxmlformats.org/drawingml/2006/picture">
-                  <pic:nvPicPr>
-                    <pic:cNvPr id="21" name="Изображение15" descr=""/>
-                    <pic:cNvPicPr>
-                      <a:picLocks noChangeAspect="1" noChangeArrowheads="1"/>
-                    </pic:cNvPicPr>
-                  </pic:nvPicPr>
-                  <pic:blipFill>
-                    <a:blip r:embed="rId22"/>
-                    <a:stretch>
-                      <a:fillRect/>
-                    </a:stretch>
-                  </pic:blipFill>
-                  <pic:spPr bwMode="auto">
-                    <a:xfrm>
-                      <a:off x="0" y="0"/>
-                      <a:ext cx="6120130" cy="1664335"/>
+                      <a:ext cx="6120130" cy="3952875"/>
                     </a:xfrm>
                     <a:prstGeom prst="rect">
                       <a:avLst/>

</xml_diff>